<commit_message>
update 10/5 pt 2
</commit_message>
<xml_diff>
--- a/Minutes Duh.docx
+++ b/Minutes Duh.docx
@@ -383,10 +383,7 @@
         <w:t>Date</w:t>
       </w:r>
       <w:r>
-        <w:t>: 10/05</w:t>
-      </w:r>
-      <w:r>
-        <w:t>/15</w:t>
+        <w:t>: 10/05/15</w:t>
       </w:r>
     </w:p>
     <w:p>
@@ -432,10 +429,7 @@
         <w:ind w:left="720"/>
       </w:pPr>
       <w:r>
-        <w:t xml:space="preserve">Look at </w:t>
-      </w:r>
-      <w:r>
-        <w:t>response from commerce</w:t>
+        <w:t>Look at response from commerce</w:t>
       </w:r>
     </w:p>
     <w:p>
@@ -452,11 +446,144 @@
       </w:pPr>
       <w:r>
         <w:t>Downloaded Bouncy Castle</w:t>
+      </w:r>
+    </w:p>
+    <w:p>
+      <w:pPr>
+        <w:rPr>
+          <w:b/>
+        </w:rPr>
+      </w:pPr>
+      <w:r>
+        <w:rPr>
+          <w:b/>
+        </w:rPr>
+        <w:t>What Do Next Time</w:t>
+      </w:r>
+    </w:p>
+    <w:p>
+      <w:pPr>
+        <w:ind w:left="720"/>
+      </w:pPr>
+      <w:r>
+        <w:t>Ryan – Try to figure out more with Bouncy Castle</w:t>
+      </w:r>
+    </w:p>
+    <w:p>
+      <w:pPr>
+        <w:ind w:left="720"/>
+      </w:pPr>
+      <w:r>
+        <w:t>Jackson and Ryan – Put together outline of project as we see it now</w:t>
+      </w:r>
+    </w:p>
+    <w:p>
+      <w:pPr>
+        <w:ind w:left="720"/>
+      </w:pPr>
+      <w:r>
+        <w:t xml:space="preserve">Jackson – Figure out how to run JSP in </w:t>
+      </w:r>
+      <w:proofErr w:type="spellStart"/>
+      <w:r>
+        <w:t>Netbeans</w:t>
+      </w:r>
+      <w:proofErr w:type="spellEnd"/>
+    </w:p>
+    <w:p>
+      <w:r>
+        <w:br w:type="page"/>
+      </w:r>
+    </w:p>
+    <w:p>
+      <w:r>
+        <w:rPr>
+          <w:b/>
+        </w:rPr>
+        <w:lastRenderedPageBreak/>
+        <w:t>Date</w:t>
+      </w:r>
+      <w:r>
+        <w:t>: 10/05/15</w:t>
+      </w:r>
+    </w:p>
+    <w:p>
+      <w:r>
+        <w:rPr>
+          <w:b/>
+        </w:rPr>
+        <w:t>Attendance</w:t>
+      </w:r>
+      <w:r>
+        <w:t>: Jackson Smith, David Berry</w:t>
       </w:r>
       <w:bookmarkStart w:id="0" w:name="_GoBack"/>
       <w:bookmarkEnd w:id="0"/>
     </w:p>
     <w:p>
+      <w:r>
+        <w:rPr>
+          <w:b/>
+        </w:rPr>
+        <w:t>Length</w:t>
+      </w:r>
+      <w:r>
+        <w:t xml:space="preserve">: 50 min </w:t>
+      </w:r>
+    </w:p>
+    <w:p>
+      <w:pPr>
+        <w:rPr>
+          <w:b/>
+        </w:rPr>
+      </w:pPr>
+      <w:r>
+        <w:rPr>
+          <w:b/>
+        </w:rPr>
+        <w:t>What Do</w:t>
+      </w:r>
+    </w:p>
+    <w:p>
+      <w:pPr>
+        <w:ind w:left="720"/>
+      </w:pPr>
+      <w:r>
+        <w:t xml:space="preserve">Update </w:t>
+      </w:r>
+      <w:proofErr w:type="spellStart"/>
+      <w:proofErr w:type="gramStart"/>
+      <w:r>
+        <w:t>david</w:t>
+      </w:r>
+      <w:proofErr w:type="spellEnd"/>
+      <w:proofErr w:type="gramEnd"/>
+      <w:r>
+        <w:t xml:space="preserve"> on earlier meeting</w:t>
+      </w:r>
+    </w:p>
+    <w:p>
+      <w:pPr>
+        <w:ind w:left="720"/>
+      </w:pPr>
+      <w:r>
+        <w:t xml:space="preserve">David solve </w:t>
+      </w:r>
+      <w:proofErr w:type="spellStart"/>
+      <w:r>
+        <w:t>Netbeans</w:t>
+      </w:r>
+      <w:proofErr w:type="spellEnd"/>
+      <w:r>
+        <w:t xml:space="preserve"> problem by running as </w:t>
+      </w:r>
+      <w:proofErr w:type="spellStart"/>
+      <w:r>
+        <w:t>Administraitor</w:t>
+      </w:r>
+      <w:proofErr w:type="spellEnd"/>
+    </w:p>
+    <w:p>
       <w:pPr>
         <w:rPr>
           <w:b/>
@@ -497,6 +624,11 @@
         <w:t>Netbeans</w:t>
       </w:r>
       <w:proofErr w:type="spellEnd"/>
+    </w:p>
+    <w:p>
+      <w:pPr>
+        <w:ind w:left="720"/>
+      </w:pPr>
     </w:p>
     <w:sectPr>
       <w:pgSz w:w="12240" w:h="15840"/>

</xml_diff>

<commit_message>
Minutes and Java Project Update 10/12
Got Java program to run similar to how we want to run our project. Also
updated minutes.
</commit_message>
<xml_diff>
--- a/Minutes Duh.docx
+++ b/Minutes Duh.docx
@@ -624,10 +624,7 @@
         <w:t>Date</w:t>
       </w:r>
       <w:r>
-        <w:t>: 10/09</w:t>
-      </w:r>
-      <w:r>
-        <w:t>/15</w:t>
+        <w:t>: 10/09/15</w:t>
       </w:r>
     </w:p>
     <w:p>
@@ -641,12 +638,7 @@
         <w:t>: Jackson Smith, David Berry</w:t>
       </w:r>
       <w:r>
-        <w:t>, Ryan Br</w:t>
-      </w:r>
-      <w:bookmarkStart w:id="0" w:name="_GoBack"/>
-      <w:bookmarkEnd w:id="0"/>
-      <w:r>
-        <w:t>ady</w:t>
+        <w:t>, Ryan Brady</w:t>
       </w:r>
     </w:p>
     <w:p>
@@ -744,10 +736,140 @@
       </w:r>
     </w:p>
     <w:p>
-      <w:pPr>
-        <w:ind w:left="720"/>
-      </w:pPr>
-    </w:p>
+      <w:r>
+        <w:br w:type="page"/>
+      </w:r>
+    </w:p>
+    <w:p>
+      <w:r>
+        <w:rPr>
+          <w:b/>
+        </w:rPr>
+        <w:lastRenderedPageBreak/>
+        <w:t>Date</w:t>
+      </w:r>
+      <w:r>
+        <w:t>: 10/12</w:t>
+      </w:r>
+      <w:r>
+        <w:t>/15</w:t>
+      </w:r>
+    </w:p>
+    <w:p>
+      <w:r>
+        <w:rPr>
+          <w:b/>
+        </w:rPr>
+        <w:t>Attendance</w:t>
+      </w:r>
+      <w:r>
+        <w:t>: Jackson Smith, David Berry, Ryan Brady</w:t>
+      </w:r>
+    </w:p>
+    <w:p>
+      <w:r>
+        <w:rPr>
+          <w:b/>
+        </w:rPr>
+        <w:t>Length</w:t>
+      </w:r>
+      <w:r>
+        <w:t xml:space="preserve">: 50 min </w:t>
+      </w:r>
+    </w:p>
+    <w:p>
+      <w:pPr>
+        <w:rPr>
+          <w:b/>
+        </w:rPr>
+      </w:pPr>
+      <w:r>
+        <w:rPr>
+          <w:b/>
+        </w:rPr>
+        <w:t>What Do</w:t>
+      </w:r>
+    </w:p>
+    <w:p>
+      <w:pPr>
+        <w:ind w:left="720"/>
+      </w:pPr>
+      <w:r>
+        <w:t xml:space="preserve">Jackson – build working representation of page using only one </w:t>
+      </w:r>
+      <w:proofErr w:type="spellStart"/>
+      <w:r>
+        <w:t>jsp</w:t>
+      </w:r>
+      <w:proofErr w:type="spellEnd"/>
+      <w:r>
+        <w:t xml:space="preserve"> page</w:t>
+      </w:r>
+    </w:p>
+    <w:p>
+      <w:pPr>
+        <w:ind w:left="720"/>
+      </w:pPr>
+      <w:r>
+        <w:t xml:space="preserve">David – </w:t>
+      </w:r>
+      <w:proofErr w:type="spellStart"/>
+      <w:r>
+        <w:t>Resesearching</w:t>
+      </w:r>
+      <w:proofErr w:type="spellEnd"/>
+      <w:r>
+        <w:t xml:space="preserve"> saving data forms, HTML5 and Tomcat</w:t>
+      </w:r>
+    </w:p>
+    <w:p>
+      <w:pPr>
+        <w:ind w:left="720"/>
+      </w:pPr>
+      <w:r>
+        <w:t xml:space="preserve">Ryan – </w:t>
+      </w:r>
+      <w:proofErr w:type="spellStart"/>
+      <w:r>
+        <w:t>BouncyCastle</w:t>
+      </w:r>
+      <w:proofErr w:type="spellEnd"/>
+      <w:r>
+        <w:t>, getting list of all things needed for key generation</w:t>
+      </w:r>
+      <w:bookmarkStart w:id="0" w:name="_GoBack"/>
+      <w:bookmarkEnd w:id="0"/>
+    </w:p>
+    <w:p>
+      <w:pPr>
+        <w:rPr>
+          <w:b/>
+        </w:rPr>
+      </w:pPr>
+      <w:r>
+        <w:rPr>
+          <w:b/>
+        </w:rPr>
+        <w:t>What Do Next Time</w:t>
+      </w:r>
+    </w:p>
+    <w:p>
+      <w:pPr>
+        <w:ind w:left="720"/>
+      </w:pPr>
+      <w:r>
+        <w:t>Ryan – Try to figure out more with Bouncy Castle</w:t>
+      </w:r>
+    </w:p>
+    <w:p>
+      <w:pPr>
+        <w:ind w:left="720"/>
+      </w:pPr>
+      <w:r>
+        <w:t>Jackson and Ryan – Put together outline of project as we see it now</w:t>
+      </w:r>
+    </w:p>
+    <w:p/>
     <w:sectPr>
       <w:pgSz w:w="12240" w:h="15840"/>
       <w:pgMar w:top="1440" w:right="1440" w:bottom="1440" w:left="1440" w:header="720" w:footer="720" w:gutter="0"/>

</xml_diff>

<commit_message>
Minutes and Project Updates
Minutes File updated

Project updated to have start of Generate file not successful but good
start.
</commit_message>
<xml_diff>
--- a/Minutes Duh.docx
+++ b/Minutes Duh.docx
@@ -902,7 +902,115 @@
         <w:t>Date</w:t>
       </w:r>
       <w:r>
-        <w:t>: 10/23</w:t>
+        <w:t>: 10/23/15</w:t>
+      </w:r>
+    </w:p>
+    <w:p>
+      <w:r>
+        <w:rPr>
+          <w:b/>
+        </w:rPr>
+        <w:t>Attendance</w:t>
+      </w:r>
+      <w:r>
+        <w:t>: Jackson Smith, David Berry, Ryan Brady</w:t>
+      </w:r>
+    </w:p>
+    <w:p>
+      <w:r>
+        <w:rPr>
+          <w:b/>
+        </w:rPr>
+        <w:t>Length</w:t>
+      </w:r>
+      <w:r>
+        <w:t xml:space="preserve">: 30 min </w:t>
+      </w:r>
+    </w:p>
+    <w:p>
+      <w:pPr>
+        <w:rPr>
+          <w:b/>
+        </w:rPr>
+      </w:pPr>
+      <w:r>
+        <w:rPr>
+          <w:b/>
+        </w:rPr>
+        <w:t>What Do</w:t>
+      </w:r>
+    </w:p>
+    <w:p>
+      <w:pPr>
+        <w:ind w:left="720"/>
+      </w:pPr>
+      <w:r>
+        <w:t>Jackson discussed what changes he had made to the project to set up what we should do.</w:t>
+      </w:r>
+    </w:p>
+    <w:p>
+      <w:pPr>
+        <w:ind w:left="720"/>
+      </w:pPr>
+      <w:r>
+        <w:t>Jackson and David fixed form to not show all the data fields in the URL</w:t>
+      </w:r>
+    </w:p>
+    <w:p>
+      <w:pPr>
+        <w:ind w:left="720"/>
+      </w:pPr>
+      <w:r>
+        <w:t>Ryan started doing research on Bouncy Castle</w:t>
+      </w:r>
+    </w:p>
+    <w:p>
+      <w:pPr>
+        <w:ind w:left="720"/>
+      </w:pPr>
+      <w:r>
+        <w:t>Put together plan of how long we should work on each phase, 2 weeks for Generating CSR, Private Key, 2 weeks to create Keystore, and 2 weeks to add CSS and make the site look good as well as any other fixes that need to happen.</w:t>
+      </w:r>
+    </w:p>
+    <w:p>
+      <w:pPr>
+        <w:rPr>
+          <w:b/>
+        </w:rPr>
+      </w:pPr>
+      <w:r>
+        <w:rPr>
+          <w:b/>
+        </w:rPr>
+        <w:t>What Do Next Time</w:t>
+      </w:r>
+    </w:p>
+    <w:p>
+      <w:pPr>
+        <w:rPr>
+          <w:b/>
+        </w:rPr>
+      </w:pPr>
+      <w:r>
+        <w:rPr>
+          <w:b/>
+        </w:rPr>
+        <w:br w:type="page"/>
+      </w:r>
+    </w:p>
+    <w:p>
+      <w:r>
+        <w:rPr>
+          <w:b/>
+        </w:rPr>
+        <w:lastRenderedPageBreak/>
+        <w:t>Date</w:t>
+      </w:r>
+      <w:r>
+        <w:t>: 10/2</w:t>
+      </w:r>
+      <w:r>
+        <w:t>7</w:t>
       </w:r>
       <w:r>
         <w:t>/15</w:t>
@@ -927,13 +1035,7 @@
         <w:t>Length</w:t>
       </w:r>
       <w:r>
-        <w:t xml:space="preserve">: </w:t>
-      </w:r>
-      <w:r>
-        <w:t>30 min</w:t>
-      </w:r>
-      <w:r>
-        <w:t xml:space="preserve"> </w:t>
+        <w:t>: 1 hr</w:t>
       </w:r>
     </w:p>
     <w:p>
@@ -954,47 +1056,30 @@
         <w:ind w:left="720"/>
       </w:pPr>
       <w:r>
-        <w:t>Jackson discussed what changes he had made to the project to set up what we should do.</w:t>
-      </w:r>
-    </w:p>
-    <w:p>
-      <w:pPr>
-        <w:ind w:left="720"/>
-      </w:pPr>
-      <w:r>
-        <w:t>Jackson and David fixed form to not show all the data fields in the URL</w:t>
-      </w:r>
-    </w:p>
-    <w:p>
-      <w:pPr>
-        <w:ind w:left="720"/>
-      </w:pPr>
-      <w:r>
-        <w:t>Ryan started doing research on Bouncy Castle</w:t>
-      </w:r>
-    </w:p>
-    <w:p>
-      <w:pPr>
-        <w:ind w:left="720"/>
-      </w:pPr>
-      <w:r>
-        <w:t>Put together plan of how long we should work on each phase, 2 weeks for Generating CSR, Private Key, 2 weeks to create Keystore, and 2 weeks to add CSS and make the site look good as well as any other fixes that need to happen.</w:t>
-      </w:r>
-    </w:p>
-    <w:p>
-      <w:pPr>
-        <w:rPr>
-          <w:b/>
-        </w:rPr>
-      </w:pPr>
-      <w:r>
-        <w:rPr>
-          <w:b/>
-        </w:rPr>
-        <w:t>What Do Next Time</w:t>
+        <w:t>Worked as group to create generate CSR, Private key. Wasn’t successful but we got close</w:t>
       </w:r>
       <w:bookmarkStart w:id="0" w:name="_GoBack"/>
       <w:bookmarkEnd w:id="0"/>
+    </w:p>
+    <w:p>
+      <w:pPr>
+        <w:rPr>
+          <w:b/>
+        </w:rPr>
+      </w:pPr>
+      <w:r>
+        <w:rPr>
+          <w:b/>
+        </w:rPr>
+        <w:t>What Do Next Time</w:t>
+      </w:r>
+    </w:p>
+    <w:p>
+      <w:pPr>
+        <w:rPr>
+          <w:b/>
+        </w:rPr>
+      </w:pPr>
     </w:p>
     <w:sectPr>
       <w:pgSz w:w="12240" w:h="15840"/>

</xml_diff>

<commit_message>
Minutes File update and Program Update 10/29
Updated minutes file and updated project. Still need some work to fix
it.
</commit_message>
<xml_diff>
--- a/Minutes Duh.docx
+++ b/Minutes Duh.docx
@@ -337,7 +337,15 @@
         <w:ind w:left="720"/>
       </w:pPr>
       <w:r>
-        <w:t>Ryan set up Netbeans to start testing open SSL and making key and CSR</w:t>
+        <w:t xml:space="preserve">Ryan set up </w:t>
+      </w:r>
+      <w:proofErr w:type="spellStart"/>
+      <w:r>
+        <w:t>Netbeans</w:t>
+      </w:r>
+      <w:proofErr w:type="spellEnd"/>
+      <w:r>
+        <w:t xml:space="preserve"> to start testing open SSL and making key and CSR</w:t>
       </w:r>
     </w:p>
     <w:p>
@@ -474,8 +482,13 @@
         <w:ind w:left="720"/>
       </w:pPr>
       <w:r>
-        <w:t>Jackson – Figure out how to run JSP in Netbeans</w:t>
-      </w:r>
+        <w:t xml:space="preserve">Jackson – Figure out how to run JSP in </w:t>
+      </w:r>
+      <w:proofErr w:type="spellStart"/>
+      <w:r>
+        <w:t>Netbeans</w:t>
+      </w:r>
+      <w:proofErr w:type="spellEnd"/>
     </w:p>
     <w:p>
       <w:r>
@@ -534,16 +547,39 @@
         <w:ind w:left="720"/>
       </w:pPr>
       <w:r>
-        <w:t>Update david on earlier meeting</w:t>
-      </w:r>
-    </w:p>
-    <w:p>
-      <w:pPr>
-        <w:ind w:left="720"/>
-      </w:pPr>
-      <w:r>
-        <w:t>David solve Netbeans problem by running as Administraitor</w:t>
-      </w:r>
+        <w:t xml:space="preserve">Update </w:t>
+      </w:r>
+      <w:proofErr w:type="spellStart"/>
+      <w:proofErr w:type="gramStart"/>
+      <w:r>
+        <w:t>david</w:t>
+      </w:r>
+      <w:proofErr w:type="spellEnd"/>
+      <w:proofErr w:type="gramEnd"/>
+      <w:r>
+        <w:t xml:space="preserve"> on earlier meeting</w:t>
+      </w:r>
+    </w:p>
+    <w:p>
+      <w:pPr>
+        <w:ind w:left="720"/>
+      </w:pPr>
+      <w:r>
+        <w:t xml:space="preserve">David solve </w:t>
+      </w:r>
+      <w:proofErr w:type="spellStart"/>
+      <w:r>
+        <w:t>Netbeans</w:t>
+      </w:r>
+      <w:proofErr w:type="spellEnd"/>
+      <w:r>
+        <w:t xml:space="preserve"> problem by running as </w:t>
+      </w:r>
+      <w:proofErr w:type="spellStart"/>
+      <w:r>
+        <w:t>Administraitor</w:t>
+      </w:r>
+      <w:proofErr w:type="spellEnd"/>
     </w:p>
     <w:p>
       <w:pPr>
@@ -634,8 +670,13 @@
         <w:ind w:left="720"/>
       </w:pPr>
       <w:r>
-        <w:t>Jackson attempted to connect java code to JSP in Netbeans</w:t>
-      </w:r>
+        <w:t xml:space="preserve">Jackson attempted to connect java code to JSP in </w:t>
+      </w:r>
+      <w:proofErr w:type="spellStart"/>
+      <w:r>
+        <w:t>Netbeans</w:t>
+      </w:r>
+      <w:proofErr w:type="spellEnd"/>
     </w:p>
     <w:p>
       <w:pPr>
@@ -751,23 +792,47 @@
         <w:ind w:left="720"/>
       </w:pPr>
       <w:r>
-        <w:t>Jackson – build working representation of page using only one jsp page</w:t>
-      </w:r>
-    </w:p>
-    <w:p>
-      <w:pPr>
-        <w:ind w:left="720"/>
-      </w:pPr>
-      <w:r>
-        <w:t>David – Resesearching saving data forms, HTML5 and Tomcat</w:t>
-      </w:r>
-    </w:p>
-    <w:p>
-      <w:pPr>
-        <w:ind w:left="720"/>
-      </w:pPr>
-      <w:r>
-        <w:t>Ryan – BouncyCastle, getting list of all things needed for key generation</w:t>
+        <w:t xml:space="preserve">Jackson – build working representation of page using only one </w:t>
+      </w:r>
+      <w:proofErr w:type="spellStart"/>
+      <w:r>
+        <w:t>jsp</w:t>
+      </w:r>
+      <w:proofErr w:type="spellEnd"/>
+      <w:r>
+        <w:t xml:space="preserve"> page</w:t>
+      </w:r>
+    </w:p>
+    <w:p>
+      <w:pPr>
+        <w:ind w:left="720"/>
+      </w:pPr>
+      <w:r>
+        <w:t xml:space="preserve">David – </w:t>
+      </w:r>
+      <w:proofErr w:type="spellStart"/>
+      <w:r>
+        <w:t>Resesearching</w:t>
+      </w:r>
+      <w:proofErr w:type="spellEnd"/>
+      <w:r>
+        <w:t xml:space="preserve"> saving data forms, HTML5 and Tomcat</w:t>
+      </w:r>
+    </w:p>
+    <w:p>
+      <w:pPr>
+        <w:ind w:left="720"/>
+      </w:pPr>
+      <w:r>
+        <w:t xml:space="preserve">Ryan – </w:t>
+      </w:r>
+      <w:proofErr w:type="spellStart"/>
+      <w:r>
+        <w:t>BouncyCastle</w:t>
+      </w:r>
+      <w:proofErr w:type="spellEnd"/>
+      <w:r>
+        <w:t>, getting list of all things needed for key generation</w:t>
       </w:r>
     </w:p>
     <w:p>
@@ -835,7 +900,15 @@
         <w:t>Length</w:t>
       </w:r>
       <w:r>
-        <w:t xml:space="preserve">: 1 hr </w:t>
+        <w:t xml:space="preserve">: 1 </w:t>
+      </w:r>
+      <w:proofErr w:type="spellStart"/>
+      <w:r>
+        <w:t>hr</w:t>
+      </w:r>
+      <w:proofErr w:type="spellEnd"/>
+      <w:r>
+        <w:t xml:space="preserve"> </w:t>
       </w:r>
     </w:p>
     <w:p>
@@ -1007,10 +1080,101 @@
         <w:t>Date</w:t>
       </w:r>
       <w:r>
-        <w:t>: 10/2</w:t>
-      </w:r>
-      <w:r>
-        <w:t>7</w:t>
+        <w:t>: 10/27/15</w:t>
+      </w:r>
+    </w:p>
+    <w:p>
+      <w:r>
+        <w:rPr>
+          <w:b/>
+        </w:rPr>
+        <w:t>Attendance</w:t>
+      </w:r>
+      <w:r>
+        <w:t>: Jackson Smith, David Berry, Ryan Brady</w:t>
+      </w:r>
+    </w:p>
+    <w:p>
+      <w:r>
+        <w:rPr>
+          <w:b/>
+        </w:rPr>
+        <w:t>Length</w:t>
+      </w:r>
+      <w:r>
+        <w:t xml:space="preserve">: 1 </w:t>
+      </w:r>
+      <w:proofErr w:type="spellStart"/>
+      <w:r>
+        <w:t>hr</w:t>
+      </w:r>
+      <w:proofErr w:type="spellEnd"/>
+    </w:p>
+    <w:p>
+      <w:pPr>
+        <w:rPr>
+          <w:b/>
+        </w:rPr>
+      </w:pPr>
+      <w:r>
+        <w:rPr>
+          <w:b/>
+        </w:rPr>
+        <w:t>What Do</w:t>
+      </w:r>
+    </w:p>
+    <w:p>
+      <w:pPr>
+        <w:ind w:left="720"/>
+      </w:pPr>
+      <w:r>
+        <w:t xml:space="preserve">Worked as group to create generate CSR, Private </w:t>
+      </w:r>
+      <w:proofErr w:type="gramStart"/>
+      <w:r>
+        <w:t>key</w:t>
+      </w:r>
+      <w:proofErr w:type="gramEnd"/>
+      <w:r>
+        <w:t>. Wasn’t successful but we got close</w:t>
+      </w:r>
+    </w:p>
+    <w:p>
+      <w:pPr>
+        <w:rPr>
+          <w:b/>
+        </w:rPr>
+      </w:pPr>
+      <w:r>
+        <w:rPr>
+          <w:b/>
+        </w:rPr>
+        <w:t>What Do Next Time</w:t>
+      </w:r>
+    </w:p>
+    <w:p>
+      <w:pPr>
+        <w:rPr>
+          <w:b/>
+        </w:rPr>
+      </w:pPr>
+      <w:r>
+        <w:rPr>
+          <w:b/>
+        </w:rPr>
+        <w:br w:type="page"/>
+      </w:r>
+    </w:p>
+    <w:p>
+      <w:r>
+        <w:rPr>
+          <w:b/>
+        </w:rPr>
+        <w:lastRenderedPageBreak/>
+        <w:t>Date</w:t>
+      </w:r>
+      <w:r>
+        <w:t>: 10/29</w:t>
       </w:r>
       <w:r>
         <w:t>/15</w:t>
@@ -1034,8 +1198,16 @@
         </w:rPr>
         <w:t>Length</w:t>
       </w:r>
-      <w:r>
-        <w:t>: 1 hr</w:t>
+      <w:proofErr w:type="gramStart"/>
+      <w:r>
+        <w:t>:</w:t>
+      </w:r>
+      <w:r>
+        <w:t>45</w:t>
+      </w:r>
+      <w:proofErr w:type="gramEnd"/>
+      <w:r>
+        <w:t xml:space="preserve"> min</w:t>
       </w:r>
     </w:p>
     <w:p>
@@ -1056,10 +1228,37 @@
         <w:ind w:left="720"/>
       </w:pPr>
       <w:r>
-        <w:t>Worked as group to create generate CSR, Private key. Wasn’t successful but we got close</w:t>
+        <w:t>Got private key to display</w:t>
+      </w:r>
+    </w:p>
+    <w:p>
+      <w:pPr>
+        <w:ind w:left="720"/>
+      </w:pPr>
+      <w:r>
+        <w:t>Still need CS</w:t>
       </w:r>
       <w:bookmarkStart w:id="0" w:name="_GoBack"/>
       <w:bookmarkEnd w:id="0"/>
+      <w:r>
+        <w:t>R to display</w:t>
+      </w:r>
+    </w:p>
+    <w:p>
+      <w:pPr>
+        <w:ind w:left="720"/>
+      </w:pPr>
+      <w:r>
+        <w:t xml:space="preserve">Private </w:t>
+      </w:r>
+      <w:proofErr w:type="gramStart"/>
+      <w:r>
+        <w:t>key</w:t>
+      </w:r>
+      <w:proofErr w:type="gramEnd"/>
+      <w:r>
+        <w:t xml:space="preserve"> is wrong length we need to work on that</w:t>
+      </w:r>
     </w:p>
     <w:p>
       <w:pPr>
@@ -1073,6 +1272,13 @@
         </w:rPr>
         <w:t>What Do Next Time</w:t>
       </w:r>
+    </w:p>
+    <w:p>
+      <w:pPr>
+        <w:rPr>
+          <w:b/>
+        </w:rPr>
+      </w:pPr>
     </w:p>
     <w:p>
       <w:pPr>

</xml_diff>

<commit_message>
Minutes Update and Minor Changes to Generate Page
</commit_message>
<xml_diff>
--- a/Minutes Duh.docx
+++ b/Minutes Duh.docx
@@ -1174,7 +1174,7 @@
         <w:t>Date</w:t>
       </w:r>
       <w:r>
-        <w:t>: 10/29</w:t>
+        <w:t>: 10/28</w:t>
       </w:r>
       <w:r>
         <w:t>/15</w:t>
@@ -1198,16 +1198,135 @@
         </w:rPr>
         <w:t>Length</w:t>
       </w:r>
+      <w:r>
+        <w:t>:</w:t>
+      </w:r>
+      <w:r>
+        <w:t xml:space="preserve"> </w:t>
+      </w:r>
+      <w:r>
+        <w:t>45 min</w:t>
+      </w:r>
+    </w:p>
+    <w:p>
+      <w:pPr>
+        <w:rPr>
+          <w:b/>
+        </w:rPr>
+      </w:pPr>
+      <w:r>
+        <w:rPr>
+          <w:b/>
+        </w:rPr>
+        <w:t>What Do</w:t>
+      </w:r>
+    </w:p>
+    <w:p>
+      <w:pPr>
+        <w:ind w:left="720"/>
+      </w:pPr>
+      <w:r>
+        <w:t>Got private key to display</w:t>
+      </w:r>
+    </w:p>
+    <w:p>
+      <w:pPr>
+        <w:ind w:left="720"/>
+      </w:pPr>
+      <w:r>
+        <w:t>Still need CSR to display</w:t>
+      </w:r>
+    </w:p>
+    <w:p>
+      <w:pPr>
+        <w:ind w:left="720"/>
+      </w:pPr>
+      <w:r>
+        <w:t xml:space="preserve">Private </w:t>
+      </w:r>
       <w:proofErr w:type="gramStart"/>
       <w:r>
+        <w:t>key</w:t>
+      </w:r>
+      <w:proofErr w:type="gramEnd"/>
+      <w:r>
+        <w:t xml:space="preserve"> is wrong length we need to work on that</w:t>
+      </w:r>
+    </w:p>
+    <w:p>
+      <w:pPr>
+        <w:rPr>
+          <w:b/>
+        </w:rPr>
+      </w:pPr>
+      <w:r>
+        <w:rPr>
+          <w:b/>
+        </w:rPr>
+        <w:t>What Do Next Time</w:t>
+      </w:r>
+    </w:p>
+    <w:p>
+      <w:pPr>
+        <w:rPr>
+          <w:b/>
+        </w:rPr>
+      </w:pPr>
+    </w:p>
+    <w:p>
+      <w:pPr>
+        <w:rPr>
+          <w:b/>
+        </w:rPr>
+      </w:pPr>
+      <w:r>
+        <w:rPr>
+          <w:b/>
+        </w:rPr>
+        <w:br w:type="page"/>
+      </w:r>
+    </w:p>
+    <w:p>
+      <w:r>
+        <w:rPr>
+          <w:b/>
+        </w:rPr>
+        <w:lastRenderedPageBreak/>
+        <w:t>Date</w:t>
+      </w:r>
+      <w:r>
+        <w:t>: 10/30</w:t>
+      </w:r>
+      <w:r>
+        <w:t>/15</w:t>
+      </w:r>
+    </w:p>
+    <w:p>
+      <w:r>
+        <w:rPr>
+          <w:b/>
+        </w:rPr>
+        <w:t>Attendance</w:t>
+      </w:r>
+      <w:r>
+        <w:t>: Jackson Smith, David Berry, Ryan Brady</w:t>
+      </w:r>
+    </w:p>
+    <w:p>
+      <w:r>
+        <w:rPr>
+          <w:b/>
+        </w:rPr>
+        <w:t>Length</w:t>
+      </w:r>
+      <w:r>
         <w:t>:</w:t>
       </w:r>
       <w:r>
-        <w:t>45</w:t>
-      </w:r>
-      <w:proofErr w:type="gramEnd"/>
-      <w:r>
-        <w:t xml:space="preserve"> min</w:t>
+        <w:t xml:space="preserve"> </w:t>
+      </w:r>
+      <w:r>
+        <w:t>45 min</w:t>
       </w:r>
     </w:p>
     <w:p>
@@ -1228,21 +1347,18 @@
         <w:ind w:left="720"/>
       </w:pPr>
       <w:r>
-        <w:t>Got private key to display</w:t>
-      </w:r>
-    </w:p>
-    <w:p>
-      <w:pPr>
-        <w:ind w:left="720"/>
-      </w:pPr>
-      <w:r>
-        <w:t>Still need CS</w:t>
+        <w:t>CSR will now display</w:t>
+      </w:r>
+    </w:p>
+    <w:p>
+      <w:pPr>
+        <w:ind w:left="720"/>
+      </w:pPr>
+      <w:r>
+        <w:t>Created CSR PK download</w:t>
       </w:r>
       <w:bookmarkStart w:id="0" w:name="_GoBack"/>
       <w:bookmarkEnd w:id="0"/>
-      <w:r>
-        <w:t>R to display</w:t>
-      </w:r>
     </w:p>
     <w:p>
       <w:pPr>
@@ -1257,7 +1373,18 @@
       </w:r>
       <w:proofErr w:type="gramEnd"/>
       <w:r>
-        <w:t xml:space="preserve"> is wrong length we need to work on that</w:t>
+        <w:t xml:space="preserve"> </w:t>
+      </w:r>
+      <w:r>
+        <w:t>length is fine</w:t>
+      </w:r>
+    </w:p>
+    <w:p>
+      <w:pPr>
+        <w:ind w:left="720"/>
+      </w:pPr>
+      <w:r>
+        <w:t>Start work on keystore</w:t>
       </w:r>
     </w:p>
     <w:p>
@@ -1272,13 +1399,6 @@
         </w:rPr>
         <w:t>What Do Next Time</w:t>
       </w:r>
-    </w:p>
-    <w:p>
-      <w:pPr>
-        <w:rPr>
-          <w:b/>
-        </w:rPr>
-      </w:pPr>
     </w:p>
     <w:p>
       <w:pPr>

</xml_diff>

<commit_message>
minutes file and program update 11/3
Update to minutes file
Added JSP pages for creating Keystore
</commit_message>
<xml_diff>
--- a/Minutes Duh.docx
+++ b/Minutes Duh.docx
@@ -1295,7 +1295,126 @@
         <w:t>Date</w:t>
       </w:r>
       <w:r>
-        <w:t>: 10/30</w:t>
+        <w:t>: 10/30/15</w:t>
+      </w:r>
+    </w:p>
+    <w:p>
+      <w:r>
+        <w:rPr>
+          <w:b/>
+        </w:rPr>
+        <w:t>Attendance</w:t>
+      </w:r>
+      <w:r>
+        <w:t>: Jackson Smith, David Berry, Ryan Brady</w:t>
+      </w:r>
+    </w:p>
+    <w:p>
+      <w:r>
+        <w:rPr>
+          <w:b/>
+        </w:rPr>
+        <w:t>Length</w:t>
+      </w:r>
+      <w:r>
+        <w:t>: 45 min</w:t>
+      </w:r>
+    </w:p>
+    <w:p>
+      <w:pPr>
+        <w:rPr>
+          <w:b/>
+        </w:rPr>
+      </w:pPr>
+      <w:r>
+        <w:rPr>
+          <w:b/>
+        </w:rPr>
+        <w:t>What Do</w:t>
+      </w:r>
+    </w:p>
+    <w:p>
+      <w:pPr>
+        <w:ind w:left="720"/>
+      </w:pPr>
+      <w:r>
+        <w:t>CSR will now display</w:t>
+      </w:r>
+    </w:p>
+    <w:p>
+      <w:pPr>
+        <w:ind w:left="720"/>
+      </w:pPr>
+      <w:r>
+        <w:t>Created CSR PK download</w:t>
+      </w:r>
+    </w:p>
+    <w:p>
+      <w:pPr>
+        <w:ind w:left="720"/>
+      </w:pPr>
+      <w:r>
+        <w:t xml:space="preserve">Private </w:t>
+      </w:r>
+      <w:proofErr w:type="gramStart"/>
+      <w:r>
+        <w:t>key</w:t>
+      </w:r>
+      <w:proofErr w:type="gramEnd"/>
+      <w:r>
+        <w:t xml:space="preserve"> length is fine</w:t>
+      </w:r>
+    </w:p>
+    <w:p>
+      <w:pPr>
+        <w:ind w:left="720"/>
+      </w:pPr>
+      <w:r>
+        <w:t>Start work on keystore</w:t>
+      </w:r>
+    </w:p>
+    <w:p>
+      <w:pPr>
+        <w:rPr>
+          <w:b/>
+        </w:rPr>
+      </w:pPr>
+      <w:r>
+        <w:rPr>
+          <w:b/>
+        </w:rPr>
+        <w:t>What Do Next Time</w:t>
+      </w:r>
+    </w:p>
+    <w:p>
+      <w:pPr>
+        <w:rPr>
+          <w:b/>
+        </w:rPr>
+      </w:pPr>
+      <w:r>
+        <w:rPr>
+          <w:b/>
+        </w:rPr>
+        <w:br w:type="page"/>
+      </w:r>
+    </w:p>
+    <w:p>
+      <w:r>
+        <w:rPr>
+          <w:b/>
+        </w:rPr>
+        <w:lastRenderedPageBreak/>
+        <w:t>Date</w:t>
+      </w:r>
+      <w:r>
+        <w:t>: 11/</w:t>
+      </w:r>
+      <w:r>
+        <w:t>0</w:t>
+      </w:r>
+      <w:r>
+        <w:t>2</w:t>
       </w:r>
       <w:r>
         <w:t>/15</w:t>
@@ -1320,13 +1439,7 @@
         <w:t>Length</w:t>
       </w:r>
       <w:r>
-        <w:t>:</w:t>
-      </w:r>
-      <w:r>
-        <w:t xml:space="preserve"> </w:t>
-      </w:r>
-      <w:r>
-        <w:t>45 min</w:t>
+        <w:t>: 45 min</w:t>
       </w:r>
     </w:p>
     <w:p>
@@ -1347,45 +1460,34 @@
         <w:ind w:left="720"/>
       </w:pPr>
       <w:r>
-        <w:t>CSR will now display</w:t>
-      </w:r>
-    </w:p>
-    <w:p>
-      <w:pPr>
-        <w:ind w:left="720"/>
-      </w:pPr>
-      <w:r>
-        <w:t>Created CSR PK download</w:t>
+        <w:t>Ryan created Look for final image</w:t>
+      </w:r>
+    </w:p>
+    <w:p>
+      <w:pPr>
+        <w:ind w:left="720"/>
+      </w:pPr>
+      <w:r>
+        <w:t>David found information on how to create keystore</w:t>
+      </w:r>
+    </w:p>
+    <w:p>
+      <w:pPr>
+        <w:ind w:left="720"/>
+      </w:pPr>
+      <w:r>
+        <w:t xml:space="preserve">Jackson created pieces of the </w:t>
+      </w:r>
+      <w:proofErr w:type="spellStart"/>
+      <w:r>
+        <w:t>jsp</w:t>
+      </w:r>
+      <w:proofErr w:type="spellEnd"/>
+      <w:r>
+        <w:t xml:space="preserve"> pages</w:t>
       </w:r>
       <w:bookmarkStart w:id="0" w:name="_GoBack"/>
       <w:bookmarkEnd w:id="0"/>
-    </w:p>
-    <w:p>
-      <w:pPr>
-        <w:ind w:left="720"/>
-      </w:pPr>
-      <w:r>
-        <w:t xml:space="preserve">Private </w:t>
-      </w:r>
-      <w:proofErr w:type="gramStart"/>
-      <w:r>
-        <w:t>key</w:t>
-      </w:r>
-      <w:proofErr w:type="gramEnd"/>
-      <w:r>
-        <w:t xml:space="preserve"> </w:t>
-      </w:r>
-      <w:r>
-        <w:t>length is fine</w:t>
-      </w:r>
-    </w:p>
-    <w:p>
-      <w:pPr>
-        <w:ind w:left="720"/>
-      </w:pPr>
-      <w:r>
-        <w:t>Start work on keystore</w:t>
-      </w:r>
     </w:p>
     <w:p>
       <w:pPr>

</xml_diff>

<commit_message>
Minutes Update and Program Update
Added Certificate to Private Key
Updated Minutes File
</commit_message>
<xml_diff>
--- a/Minutes Duh.docx
+++ b/Minutes Duh.docx
@@ -337,15 +337,7 @@
         <w:ind w:left="720"/>
       </w:pPr>
       <w:r>
-        <w:t xml:space="preserve">Ryan set up </w:t>
-      </w:r>
-      <w:proofErr w:type="spellStart"/>
-      <w:r>
-        <w:t>Netbeans</w:t>
-      </w:r>
-      <w:proofErr w:type="spellEnd"/>
-      <w:r>
-        <w:t xml:space="preserve"> to start testing open SSL and making key and CSR</w:t>
+        <w:t>Ryan set up Netbeans to start testing open SSL and making key and CSR</w:t>
       </w:r>
     </w:p>
     <w:p>
@@ -482,13 +474,8 @@
         <w:ind w:left="720"/>
       </w:pPr>
       <w:r>
-        <w:t xml:space="preserve">Jackson – Figure out how to run JSP in </w:t>
-      </w:r>
-      <w:proofErr w:type="spellStart"/>
-      <w:r>
-        <w:t>Netbeans</w:t>
-      </w:r>
-      <w:proofErr w:type="spellEnd"/>
+        <w:t>Jackson – Figure out how to run JSP in Netbeans</w:t>
+      </w:r>
     </w:p>
     <w:p>
       <w:r>
@@ -547,39 +534,16 @@
         <w:ind w:left="720"/>
       </w:pPr>
       <w:r>
-        <w:t xml:space="preserve">Update </w:t>
-      </w:r>
-      <w:proofErr w:type="spellStart"/>
-      <w:proofErr w:type="gramStart"/>
-      <w:r>
-        <w:t>david</w:t>
-      </w:r>
-      <w:proofErr w:type="spellEnd"/>
-      <w:proofErr w:type="gramEnd"/>
-      <w:r>
-        <w:t xml:space="preserve"> on earlier meeting</w:t>
-      </w:r>
-    </w:p>
-    <w:p>
-      <w:pPr>
-        <w:ind w:left="720"/>
-      </w:pPr>
-      <w:r>
-        <w:t xml:space="preserve">David solve </w:t>
-      </w:r>
-      <w:proofErr w:type="spellStart"/>
-      <w:r>
-        <w:t>Netbeans</w:t>
-      </w:r>
-      <w:proofErr w:type="spellEnd"/>
-      <w:r>
-        <w:t xml:space="preserve"> problem by running as </w:t>
-      </w:r>
-      <w:proofErr w:type="spellStart"/>
-      <w:r>
-        <w:t>Administraitor</w:t>
-      </w:r>
-      <w:proofErr w:type="spellEnd"/>
+        <w:t>Update david on earlier meeting</w:t>
+      </w:r>
+    </w:p>
+    <w:p>
+      <w:pPr>
+        <w:ind w:left="720"/>
+      </w:pPr>
+      <w:r>
+        <w:t>David solve Netbeans problem by running as Administraitor</w:t>
+      </w:r>
     </w:p>
     <w:p>
       <w:pPr>
@@ -670,13 +634,8 @@
         <w:ind w:left="720"/>
       </w:pPr>
       <w:r>
-        <w:t xml:space="preserve">Jackson attempted to connect java code to JSP in </w:t>
-      </w:r>
-      <w:proofErr w:type="spellStart"/>
-      <w:r>
-        <w:t>Netbeans</w:t>
-      </w:r>
-      <w:proofErr w:type="spellEnd"/>
+        <w:t>Jackson attempted to connect java code to JSP in Netbeans</w:t>
+      </w:r>
     </w:p>
     <w:p>
       <w:pPr>
@@ -792,47 +751,23 @@
         <w:ind w:left="720"/>
       </w:pPr>
       <w:r>
-        <w:t xml:space="preserve">Jackson – build working representation of page using only one </w:t>
-      </w:r>
-      <w:proofErr w:type="spellStart"/>
-      <w:r>
-        <w:t>jsp</w:t>
-      </w:r>
-      <w:proofErr w:type="spellEnd"/>
-      <w:r>
-        <w:t xml:space="preserve"> page</w:t>
-      </w:r>
-    </w:p>
-    <w:p>
-      <w:pPr>
-        <w:ind w:left="720"/>
-      </w:pPr>
-      <w:r>
-        <w:t xml:space="preserve">David – </w:t>
-      </w:r>
-      <w:proofErr w:type="spellStart"/>
-      <w:r>
-        <w:t>Resesearching</w:t>
-      </w:r>
-      <w:proofErr w:type="spellEnd"/>
-      <w:r>
-        <w:t xml:space="preserve"> saving data forms, HTML5 and Tomcat</w:t>
-      </w:r>
-    </w:p>
-    <w:p>
-      <w:pPr>
-        <w:ind w:left="720"/>
-      </w:pPr>
-      <w:r>
-        <w:t xml:space="preserve">Ryan – </w:t>
-      </w:r>
-      <w:proofErr w:type="spellStart"/>
-      <w:r>
-        <w:t>BouncyCastle</w:t>
-      </w:r>
-      <w:proofErr w:type="spellEnd"/>
-      <w:r>
-        <w:t>, getting list of all things needed for key generation</w:t>
+        <w:t>Jackson – build working representation of page using only one jsp page</w:t>
+      </w:r>
+    </w:p>
+    <w:p>
+      <w:pPr>
+        <w:ind w:left="720"/>
+      </w:pPr>
+      <w:r>
+        <w:t>David – Resesearching saving data forms, HTML5 and Tomcat</w:t>
+      </w:r>
+    </w:p>
+    <w:p>
+      <w:pPr>
+        <w:ind w:left="720"/>
+      </w:pPr>
+      <w:r>
+        <w:t>Ryan – BouncyCastle, getting list of all things needed for key generation</w:t>
       </w:r>
     </w:p>
     <w:p>
@@ -900,15 +835,7 @@
         <w:t>Length</w:t>
       </w:r>
       <w:r>
-        <w:t xml:space="preserve">: 1 </w:t>
-      </w:r>
-      <w:proofErr w:type="spellStart"/>
-      <w:r>
-        <w:t>hr</w:t>
-      </w:r>
-      <w:proofErr w:type="spellEnd"/>
-      <w:r>
-        <w:t xml:space="preserve"> </w:t>
+        <w:t xml:space="preserve">: 1 hr </w:t>
       </w:r>
     </w:p>
     <w:p>
@@ -1102,13 +1029,8 @@
         <w:t>Length</w:t>
       </w:r>
       <w:r>
-        <w:t xml:space="preserve">: 1 </w:t>
-      </w:r>
-      <w:proofErr w:type="spellStart"/>
-      <w:r>
-        <w:t>hr</w:t>
-      </w:r>
-      <w:proofErr w:type="spellEnd"/>
+        <w:t>: 1 hr</w:t>
+      </w:r>
     </w:p>
     <w:p>
       <w:pPr>
@@ -1128,15 +1050,7 @@
         <w:ind w:left="720"/>
       </w:pPr>
       <w:r>
-        <w:t xml:space="preserve">Worked as group to create generate CSR, Private </w:t>
-      </w:r>
-      <w:proofErr w:type="gramStart"/>
-      <w:r>
-        <w:t>key</w:t>
-      </w:r>
-      <w:proofErr w:type="gramEnd"/>
-      <w:r>
-        <w:t>. Wasn’t successful but we got close</w:t>
+        <w:t>Worked as group to create generate CSR, Private key. Wasn’t successful but we got close</w:t>
       </w:r>
     </w:p>
     <w:p>
@@ -1242,15 +1156,7 @@
         <w:ind w:left="720"/>
       </w:pPr>
       <w:r>
-        <w:t xml:space="preserve">Private </w:t>
-      </w:r>
-      <w:proofErr w:type="gramStart"/>
-      <w:r>
-        <w:t>key</w:t>
-      </w:r>
-      <w:proofErr w:type="gramEnd"/>
-      <w:r>
-        <w:t xml:space="preserve"> is wrong length we need to work on that</w:t>
+        <w:t>Private key is wrong length we need to work on that</w:t>
       </w:r>
     </w:p>
     <w:p>
@@ -1354,15 +1260,7 @@
         <w:ind w:left="720"/>
       </w:pPr>
       <w:r>
-        <w:t xml:space="preserve">Private </w:t>
-      </w:r>
-      <w:proofErr w:type="gramStart"/>
-      <w:r>
-        <w:t>key</w:t>
-      </w:r>
-      <w:proofErr w:type="gramEnd"/>
-      <w:r>
-        <w:t xml:space="preserve"> length is fine</w:t>
+        <w:t>Private key length is fine</w:t>
       </w:r>
     </w:p>
     <w:p>
@@ -1408,13 +1306,104 @@
         <w:t>Date</w:t>
       </w:r>
       <w:r>
-        <w:t>: 11/</w:t>
-      </w:r>
-      <w:r>
-        <w:t>0</w:t>
-      </w:r>
-      <w:r>
-        <w:t>2</w:t>
+        <w:t>: 11/02/15</w:t>
+      </w:r>
+    </w:p>
+    <w:p>
+      <w:r>
+        <w:rPr>
+          <w:b/>
+        </w:rPr>
+        <w:t>Attendance</w:t>
+      </w:r>
+      <w:r>
+        <w:t>: Jackson Smith, David Berry, Ryan Brady</w:t>
+      </w:r>
+    </w:p>
+    <w:p>
+      <w:r>
+        <w:rPr>
+          <w:b/>
+        </w:rPr>
+        <w:t>Length</w:t>
+      </w:r>
+      <w:r>
+        <w:t>: 45 min</w:t>
+      </w:r>
+    </w:p>
+    <w:p>
+      <w:pPr>
+        <w:rPr>
+          <w:b/>
+        </w:rPr>
+      </w:pPr>
+      <w:r>
+        <w:rPr>
+          <w:b/>
+        </w:rPr>
+        <w:t>What Do</w:t>
+      </w:r>
+    </w:p>
+    <w:p>
+      <w:pPr>
+        <w:ind w:left="720"/>
+      </w:pPr>
+      <w:r>
+        <w:t>Ryan created Look for final image</w:t>
+      </w:r>
+    </w:p>
+    <w:p>
+      <w:pPr>
+        <w:ind w:left="720"/>
+      </w:pPr>
+      <w:r>
+        <w:t>David found information on how to create keystore</w:t>
+      </w:r>
+    </w:p>
+    <w:p>
+      <w:pPr>
+        <w:ind w:left="720"/>
+      </w:pPr>
+      <w:r>
+        <w:t>Jackson created pieces of the jsp pages</w:t>
+      </w:r>
+    </w:p>
+    <w:p>
+      <w:pPr>
+        <w:rPr>
+          <w:b/>
+        </w:rPr>
+      </w:pPr>
+      <w:r>
+        <w:rPr>
+          <w:b/>
+        </w:rPr>
+        <w:t>What Do Next Time</w:t>
+      </w:r>
+    </w:p>
+    <w:p>
+      <w:pPr>
+        <w:rPr>
+          <w:b/>
+        </w:rPr>
+      </w:pPr>
+      <w:r>
+        <w:rPr>
+          <w:b/>
+        </w:rPr>
+        <w:br w:type="page"/>
+      </w:r>
+    </w:p>
+    <w:p>
+      <w:r>
+        <w:rPr>
+          <w:b/>
+        </w:rPr>
+        <w:lastRenderedPageBreak/>
+        <w:t>Date</w:t>
+      </w:r>
+      <w:r>
+        <w:t>: 11/04</w:t>
       </w:r>
       <w:r>
         <w:t>/15</w:t>
@@ -1439,7 +1428,10 @@
         <w:t>Length</w:t>
       </w:r>
       <w:r>
-        <w:t>: 45 min</w:t>
+        <w:t xml:space="preserve">: </w:t>
+      </w:r>
+      <w:r>
+        <w:t>1 hr</w:t>
       </w:r>
     </w:p>
     <w:p>
@@ -1460,31 +1452,18 @@
         <w:ind w:left="720"/>
       </w:pPr>
       <w:r>
-        <w:t>Ryan created Look for final image</w:t>
-      </w:r>
-    </w:p>
-    <w:p>
-      <w:pPr>
-        <w:ind w:left="720"/>
-      </w:pPr>
-      <w:r>
-        <w:t>David found information on how to create keystore</w:t>
-      </w:r>
-    </w:p>
-    <w:p>
-      <w:pPr>
-        <w:ind w:left="720"/>
-      </w:pPr>
-      <w:r>
-        <w:t xml:space="preserve">Jackson created pieces of the </w:t>
-      </w:r>
-      <w:proofErr w:type="spellStart"/>
-      <w:r>
-        <w:t>jsp</w:t>
-      </w:r>
-      <w:proofErr w:type="spellEnd"/>
-      <w:r>
-        <w:t xml:space="preserve"> pages</w:t>
+        <w:t xml:space="preserve">Ryan </w:t>
+      </w:r>
+      <w:r>
+        <w:t>continued to create look of page</w:t>
+      </w:r>
+    </w:p>
+    <w:p>
+      <w:pPr>
+        <w:ind w:left="720"/>
+      </w:pPr>
+      <w:r>
+        <w:t>Jackson got certificate added to Keystore with help from David</w:t>
       </w:r>
       <w:bookmarkStart w:id="0" w:name="_GoBack"/>
       <w:bookmarkEnd w:id="0"/>
@@ -1501,6 +1480,13 @@
         </w:rPr>
         <w:t>What Do Next Time</w:t>
       </w:r>
+    </w:p>
+    <w:p>
+      <w:pPr>
+        <w:rPr>
+          <w:b/>
+        </w:rPr>
+      </w:pPr>
     </w:p>
     <w:p>
       <w:pPr>

</xml_diff>

<commit_message>
Problems found - Update 11/06
I updated the minutes file and the project
Found some problems need to work on fixing.
</commit_message>
<xml_diff>
--- a/Minutes Duh.docx
+++ b/Minutes Duh.docx
@@ -1403,7 +1403,96 @@
         <w:t>Date</w:t>
       </w:r>
       <w:r>
-        <w:t>: 11/04</w:t>
+        <w:t>: 11/04/15</w:t>
+      </w:r>
+    </w:p>
+    <w:p>
+      <w:r>
+        <w:rPr>
+          <w:b/>
+        </w:rPr>
+        <w:t>Attendance</w:t>
+      </w:r>
+      <w:r>
+        <w:t>: Jackson Smith, David Berry, Ryan Brady</w:t>
+      </w:r>
+    </w:p>
+    <w:p>
+      <w:r>
+        <w:rPr>
+          <w:b/>
+        </w:rPr>
+        <w:t>Length</w:t>
+      </w:r>
+      <w:r>
+        <w:t>: 1 hr</w:t>
+      </w:r>
+    </w:p>
+    <w:p>
+      <w:pPr>
+        <w:rPr>
+          <w:b/>
+        </w:rPr>
+      </w:pPr>
+      <w:r>
+        <w:rPr>
+          <w:b/>
+        </w:rPr>
+        <w:t>What Do</w:t>
+      </w:r>
+    </w:p>
+    <w:p>
+      <w:pPr>
+        <w:ind w:left="720"/>
+      </w:pPr>
+      <w:r>
+        <w:t>Ryan continued to create look of page</w:t>
+      </w:r>
+    </w:p>
+    <w:p>
+      <w:pPr>
+        <w:ind w:left="720"/>
+      </w:pPr>
+      <w:r>
+        <w:t>Jackson got certificate added to Keystore with help from David</w:t>
+      </w:r>
+    </w:p>
+    <w:p>
+      <w:pPr>
+        <w:rPr>
+          <w:b/>
+        </w:rPr>
+      </w:pPr>
+      <w:r>
+        <w:rPr>
+          <w:b/>
+        </w:rPr>
+        <w:t>What Do Next Time</w:t>
+      </w:r>
+    </w:p>
+    <w:p>
+      <w:pPr>
+        <w:rPr>
+          <w:b/>
+        </w:rPr>
+      </w:pPr>
+      <w:r>
+        <w:rPr>
+          <w:b/>
+        </w:rPr>
+        <w:br w:type="page"/>
+      </w:r>
+    </w:p>
+    <w:p>
+      <w:r>
+        <w:rPr>
+          <w:b/>
+        </w:rPr>
+        <w:lastRenderedPageBreak/>
+        <w:t>Date</w:t>
+      </w:r>
+      <w:r>
+        <w:t>: 11/06</w:t>
       </w:r>
       <w:r>
         <w:t>/15</w:t>
@@ -1428,10 +1517,7 @@
         <w:t>Length</w:t>
       </w:r>
       <w:r>
-        <w:t xml:space="preserve">: </w:t>
-      </w:r>
-      <w:r>
-        <w:t>1 hr</w:t>
+        <w:t>: 1 hr</w:t>
       </w:r>
     </w:p>
     <w:p>
@@ -1455,15 +1541,23 @@
         <w:t xml:space="preserve">Ryan </w:t>
       </w:r>
       <w:r>
-        <w:t>continued to create look of page</w:t>
-      </w:r>
-    </w:p>
-    <w:p>
-      <w:pPr>
-        <w:ind w:left="720"/>
-      </w:pPr>
-      <w:r>
-        <w:t>Jackson got certificate added to Keystore with help from David</w:t>
+        <w:t>started the html</w:t>
+      </w:r>
+    </w:p>
+    <w:p>
+      <w:pPr>
+        <w:ind w:left="720"/>
+      </w:pPr>
+      <w:r>
+        <w:t>Jackson got Private Key downloaded</w:t>
+      </w:r>
+    </w:p>
+    <w:p>
+      <w:pPr>
+        <w:ind w:left="720"/>
+      </w:pPr>
+      <w:r>
+        <w:t>David and Jackson – worked to get download working for keystore</w:t>
       </w:r>
       <w:bookmarkStart w:id="0" w:name="_GoBack"/>
       <w:bookmarkEnd w:id="0"/>

</xml_diff>

<commit_message>
Coding and Minutes Update 11/11
Updated code
</commit_message>
<xml_diff>
--- a/Minutes Duh.docx
+++ b/Minutes Duh.docx
@@ -337,7 +337,15 @@
         <w:ind w:left="720"/>
       </w:pPr>
       <w:r>
-        <w:t>Ryan set up Netbeans to start testing open SSL and making key and CSR</w:t>
+        <w:t xml:space="preserve">Ryan set up </w:t>
+      </w:r>
+      <w:proofErr w:type="spellStart"/>
+      <w:r>
+        <w:t>Netbeans</w:t>
+      </w:r>
+      <w:proofErr w:type="spellEnd"/>
+      <w:r>
+        <w:t xml:space="preserve"> to start testing open SSL and making key and CSR</w:t>
       </w:r>
     </w:p>
     <w:p>
@@ -474,8 +482,13 @@
         <w:ind w:left="720"/>
       </w:pPr>
       <w:r>
-        <w:t>Jackson – Figure out how to run JSP in Netbeans</w:t>
-      </w:r>
+        <w:t xml:space="preserve">Jackson – Figure out how to run JSP in </w:t>
+      </w:r>
+      <w:proofErr w:type="spellStart"/>
+      <w:r>
+        <w:t>Netbeans</w:t>
+      </w:r>
+      <w:proofErr w:type="spellEnd"/>
     </w:p>
     <w:p>
       <w:r>
@@ -534,16 +547,39 @@
         <w:ind w:left="720"/>
       </w:pPr>
       <w:r>
-        <w:t>Update david on earlier meeting</w:t>
-      </w:r>
-    </w:p>
-    <w:p>
-      <w:pPr>
-        <w:ind w:left="720"/>
-      </w:pPr>
-      <w:r>
-        <w:t>David solve Netbeans problem by running as Administraitor</w:t>
-      </w:r>
+        <w:t xml:space="preserve">Update </w:t>
+      </w:r>
+      <w:proofErr w:type="spellStart"/>
+      <w:proofErr w:type="gramStart"/>
+      <w:r>
+        <w:t>david</w:t>
+      </w:r>
+      <w:proofErr w:type="spellEnd"/>
+      <w:proofErr w:type="gramEnd"/>
+      <w:r>
+        <w:t xml:space="preserve"> on earlier meeting</w:t>
+      </w:r>
+    </w:p>
+    <w:p>
+      <w:pPr>
+        <w:ind w:left="720"/>
+      </w:pPr>
+      <w:r>
+        <w:t xml:space="preserve">David solve </w:t>
+      </w:r>
+      <w:proofErr w:type="spellStart"/>
+      <w:r>
+        <w:t>Netbeans</w:t>
+      </w:r>
+      <w:proofErr w:type="spellEnd"/>
+      <w:r>
+        <w:t xml:space="preserve"> problem by running as </w:t>
+      </w:r>
+      <w:proofErr w:type="spellStart"/>
+      <w:r>
+        <w:t>Administraitor</w:t>
+      </w:r>
+      <w:proofErr w:type="spellEnd"/>
     </w:p>
     <w:p>
       <w:pPr>
@@ -634,8 +670,13 @@
         <w:ind w:left="720"/>
       </w:pPr>
       <w:r>
-        <w:t>Jackson attempted to connect java code to JSP in Netbeans</w:t>
-      </w:r>
+        <w:t xml:space="preserve">Jackson attempted to connect java code to JSP in </w:t>
+      </w:r>
+      <w:proofErr w:type="spellStart"/>
+      <w:r>
+        <w:t>Netbeans</w:t>
+      </w:r>
+      <w:proofErr w:type="spellEnd"/>
     </w:p>
     <w:p>
       <w:pPr>
@@ -751,23 +792,47 @@
         <w:ind w:left="720"/>
       </w:pPr>
       <w:r>
-        <w:t>Jackson – build working representation of page using only one jsp page</w:t>
-      </w:r>
-    </w:p>
-    <w:p>
-      <w:pPr>
-        <w:ind w:left="720"/>
-      </w:pPr>
-      <w:r>
-        <w:t>David – Resesearching saving data forms, HTML5 and Tomcat</w:t>
-      </w:r>
-    </w:p>
-    <w:p>
-      <w:pPr>
-        <w:ind w:left="720"/>
-      </w:pPr>
-      <w:r>
-        <w:t>Ryan – BouncyCastle, getting list of all things needed for key generation</w:t>
+        <w:t xml:space="preserve">Jackson – build working representation of page using only one </w:t>
+      </w:r>
+      <w:proofErr w:type="spellStart"/>
+      <w:r>
+        <w:t>jsp</w:t>
+      </w:r>
+      <w:proofErr w:type="spellEnd"/>
+      <w:r>
+        <w:t xml:space="preserve"> page</w:t>
+      </w:r>
+    </w:p>
+    <w:p>
+      <w:pPr>
+        <w:ind w:left="720"/>
+      </w:pPr>
+      <w:r>
+        <w:t xml:space="preserve">David – </w:t>
+      </w:r>
+      <w:proofErr w:type="spellStart"/>
+      <w:r>
+        <w:t>Resesearching</w:t>
+      </w:r>
+      <w:proofErr w:type="spellEnd"/>
+      <w:r>
+        <w:t xml:space="preserve"> saving data forms, HTML5 and Tomcat</w:t>
+      </w:r>
+    </w:p>
+    <w:p>
+      <w:pPr>
+        <w:ind w:left="720"/>
+      </w:pPr>
+      <w:r>
+        <w:t xml:space="preserve">Ryan – </w:t>
+      </w:r>
+      <w:proofErr w:type="spellStart"/>
+      <w:r>
+        <w:t>BouncyCastle</w:t>
+      </w:r>
+      <w:proofErr w:type="spellEnd"/>
+      <w:r>
+        <w:t>, getting list of all things needed for key generation</w:t>
       </w:r>
     </w:p>
     <w:p>
@@ -835,7 +900,15 @@
         <w:t>Length</w:t>
       </w:r>
       <w:r>
-        <w:t xml:space="preserve">: 1 hr </w:t>
+        <w:t xml:space="preserve">: 1 </w:t>
+      </w:r>
+      <w:proofErr w:type="spellStart"/>
+      <w:r>
+        <w:t>hr</w:t>
+      </w:r>
+      <w:proofErr w:type="spellEnd"/>
+      <w:r>
+        <w:t xml:space="preserve"> </w:t>
       </w:r>
     </w:p>
     <w:p>
@@ -1029,8 +1102,13 @@
         <w:t>Length</w:t>
       </w:r>
       <w:r>
-        <w:t>: 1 hr</w:t>
-      </w:r>
+        <w:t xml:space="preserve">: 1 </w:t>
+      </w:r>
+      <w:proofErr w:type="spellStart"/>
+      <w:r>
+        <w:t>hr</w:t>
+      </w:r>
+      <w:proofErr w:type="spellEnd"/>
     </w:p>
     <w:p>
       <w:pPr>
@@ -1050,7 +1128,15 @@
         <w:ind w:left="720"/>
       </w:pPr>
       <w:r>
-        <w:t>Worked as group to create generate CSR, Private key. Wasn’t successful but we got close</w:t>
+        <w:t xml:space="preserve">Worked as group to create generate CSR, Private </w:t>
+      </w:r>
+      <w:proofErr w:type="gramStart"/>
+      <w:r>
+        <w:t>key</w:t>
+      </w:r>
+      <w:proofErr w:type="gramEnd"/>
+      <w:r>
+        <w:t>. Wasn’t successful but we got close</w:t>
       </w:r>
     </w:p>
     <w:p>
@@ -1156,7 +1242,15 @@
         <w:ind w:left="720"/>
       </w:pPr>
       <w:r>
-        <w:t>Private key is wrong length we need to work on that</w:t>
+        <w:t xml:space="preserve">Private </w:t>
+      </w:r>
+      <w:proofErr w:type="gramStart"/>
+      <w:r>
+        <w:t>key</w:t>
+      </w:r>
+      <w:proofErr w:type="gramEnd"/>
+      <w:r>
+        <w:t xml:space="preserve"> is wrong length we need to work on that</w:t>
       </w:r>
     </w:p>
     <w:p>
@@ -1260,7 +1354,15 @@
         <w:ind w:left="720"/>
       </w:pPr>
       <w:r>
-        <w:t>Private key length is fine</w:t>
+        <w:t xml:space="preserve">Private </w:t>
+      </w:r>
+      <w:proofErr w:type="gramStart"/>
+      <w:r>
+        <w:t>key</w:t>
+      </w:r>
+      <w:proofErr w:type="gramEnd"/>
+      <w:r>
+        <w:t xml:space="preserve"> length is fine</w:t>
       </w:r>
     </w:p>
     <w:p>
@@ -1365,7 +1467,15 @@
         <w:ind w:left="720"/>
       </w:pPr>
       <w:r>
-        <w:t>Jackson created pieces of the jsp pages</w:t>
+        <w:t xml:space="preserve">Jackson created pieces of the </w:t>
+      </w:r>
+      <w:proofErr w:type="spellStart"/>
+      <w:r>
+        <w:t>jsp</w:t>
+      </w:r>
+      <w:proofErr w:type="spellEnd"/>
+      <w:r>
+        <w:t xml:space="preserve"> pages</w:t>
       </w:r>
     </w:p>
     <w:p>
@@ -1425,8 +1535,13 @@
         <w:t>Length</w:t>
       </w:r>
       <w:r>
-        <w:t>: 1 hr</w:t>
-      </w:r>
+        <w:t xml:space="preserve">: 1 </w:t>
+      </w:r>
+      <w:proofErr w:type="spellStart"/>
+      <w:r>
+        <w:t>hr</w:t>
+      </w:r>
+      <w:proofErr w:type="spellEnd"/>
     </w:p>
     <w:p>
       <w:pPr>
@@ -1492,7 +1607,109 @@
         <w:t>Date</w:t>
       </w:r>
       <w:r>
-        <w:t>: 11/06</w:t>
+        <w:t>: 11/06/15</w:t>
+      </w:r>
+    </w:p>
+    <w:p>
+      <w:r>
+        <w:rPr>
+          <w:b/>
+        </w:rPr>
+        <w:t>Attendance</w:t>
+      </w:r>
+      <w:r>
+        <w:t>: Jackson Smith, David Berry, Ryan Brady</w:t>
+      </w:r>
+    </w:p>
+    <w:p>
+      <w:r>
+        <w:rPr>
+          <w:b/>
+        </w:rPr>
+        <w:t>Length</w:t>
+      </w:r>
+      <w:r>
+        <w:t xml:space="preserve">: 1 </w:t>
+      </w:r>
+      <w:proofErr w:type="spellStart"/>
+      <w:r>
+        <w:t>hr</w:t>
+      </w:r>
+      <w:proofErr w:type="spellEnd"/>
+    </w:p>
+    <w:p>
+      <w:pPr>
+        <w:rPr>
+          <w:b/>
+        </w:rPr>
+      </w:pPr>
+      <w:r>
+        <w:rPr>
+          <w:b/>
+        </w:rPr>
+        <w:t>What Do</w:t>
+      </w:r>
+    </w:p>
+    <w:p>
+      <w:pPr>
+        <w:ind w:left="720"/>
+      </w:pPr>
+      <w:r>
+        <w:t>Ryan started the html</w:t>
+      </w:r>
+    </w:p>
+    <w:p>
+      <w:pPr>
+        <w:ind w:left="720"/>
+      </w:pPr>
+      <w:r>
+        <w:t>Jackson got Private Key downloaded</w:t>
+      </w:r>
+    </w:p>
+    <w:p>
+      <w:pPr>
+        <w:ind w:left="720"/>
+      </w:pPr>
+      <w:r>
+        <w:t>David and Jackson – worked to get download working for keystore</w:t>
+      </w:r>
+    </w:p>
+    <w:p>
+      <w:pPr>
+        <w:rPr>
+          <w:b/>
+        </w:rPr>
+      </w:pPr>
+      <w:r>
+        <w:rPr>
+          <w:b/>
+        </w:rPr>
+        <w:t>What Do Next Time</w:t>
+      </w:r>
+    </w:p>
+    <w:p>
+      <w:pPr>
+        <w:rPr>
+          <w:b/>
+        </w:rPr>
+      </w:pPr>
+      <w:r>
+        <w:rPr>
+          <w:b/>
+        </w:rPr>
+        <w:br w:type="page"/>
+      </w:r>
+    </w:p>
+    <w:p>
+      <w:r>
+        <w:rPr>
+          <w:b/>
+        </w:rPr>
+        <w:lastRenderedPageBreak/>
+        <w:t>Date</w:t>
+      </w:r>
+      <w:r>
+        <w:t>: 11/11</w:t>
       </w:r>
       <w:r>
         <w:t>/15</w:t>
@@ -1517,8 +1734,13 @@
         <w:t>Length</w:t>
       </w:r>
       <w:r>
-        <w:t>: 1 hr</w:t>
-      </w:r>
+        <w:t xml:space="preserve">: 1 </w:t>
+      </w:r>
+      <w:proofErr w:type="spellStart"/>
+      <w:r>
+        <w:t>hr</w:t>
+      </w:r>
+      <w:proofErr w:type="spellEnd"/>
     </w:p>
     <w:p>
       <w:pPr>
@@ -1538,26 +1760,23 @@
         <w:ind w:left="720"/>
       </w:pPr>
       <w:r>
-        <w:t xml:space="preserve">Ryan </w:t>
-      </w:r>
-      <w:r>
-        <w:t>started the html</w:t>
-      </w:r>
-    </w:p>
-    <w:p>
-      <w:pPr>
-        <w:ind w:left="720"/>
-      </w:pPr>
-      <w:r>
-        <w:t>Jackson got Private Key downloaded</w:t>
-      </w:r>
-    </w:p>
-    <w:p>
-      <w:pPr>
-        <w:ind w:left="720"/>
-      </w:pPr>
-      <w:r>
-        <w:t>David and Jackson – worked to get download working for keystore</w:t>
+        <w:t>Ryan continue HTML</w:t>
+      </w:r>
+    </w:p>
+    <w:p>
+      <w:pPr>
+        <w:ind w:left="720"/>
+      </w:pPr>
+      <w:r>
+        <w:t>Jackson get Certificate input working, start on Private Key</w:t>
+      </w:r>
+    </w:p>
+    <w:p>
+      <w:pPr>
+        <w:ind w:left="720"/>
+      </w:pPr>
+      <w:r>
+        <w:t>David Assisted.</w:t>
       </w:r>
       <w:bookmarkStart w:id="0" w:name="_GoBack"/>
       <w:bookmarkEnd w:id="0"/>

</xml_diff>

<commit_message>
Coding Update and Minutes Update
Private key all but added.
</commit_message>
<xml_diff>
--- a/Minutes Duh.docx
+++ b/Minutes Duh.docx
@@ -337,15 +337,7 @@
         <w:ind w:left="720"/>
       </w:pPr>
       <w:r>
-        <w:t xml:space="preserve">Ryan set up </w:t>
-      </w:r>
-      <w:proofErr w:type="spellStart"/>
-      <w:r>
-        <w:t>Netbeans</w:t>
-      </w:r>
-      <w:proofErr w:type="spellEnd"/>
-      <w:r>
-        <w:t xml:space="preserve"> to start testing open SSL and making key and CSR</w:t>
+        <w:t>Ryan set up Netbeans to start testing open SSL and making key and CSR</w:t>
       </w:r>
     </w:p>
     <w:p>
@@ -482,13 +474,8 @@
         <w:ind w:left="720"/>
       </w:pPr>
       <w:r>
-        <w:t xml:space="preserve">Jackson – Figure out how to run JSP in </w:t>
-      </w:r>
-      <w:proofErr w:type="spellStart"/>
-      <w:r>
-        <w:t>Netbeans</w:t>
-      </w:r>
-      <w:proofErr w:type="spellEnd"/>
+        <w:t>Jackson – Figure out how to run JSP in Netbeans</w:t>
+      </w:r>
     </w:p>
     <w:p>
       <w:r>
@@ -547,39 +534,16 @@
         <w:ind w:left="720"/>
       </w:pPr>
       <w:r>
-        <w:t xml:space="preserve">Update </w:t>
-      </w:r>
-      <w:proofErr w:type="spellStart"/>
-      <w:proofErr w:type="gramStart"/>
-      <w:r>
-        <w:t>david</w:t>
-      </w:r>
-      <w:proofErr w:type="spellEnd"/>
-      <w:proofErr w:type="gramEnd"/>
-      <w:r>
-        <w:t xml:space="preserve"> on earlier meeting</w:t>
-      </w:r>
-    </w:p>
-    <w:p>
-      <w:pPr>
-        <w:ind w:left="720"/>
-      </w:pPr>
-      <w:r>
-        <w:t xml:space="preserve">David solve </w:t>
-      </w:r>
-      <w:proofErr w:type="spellStart"/>
-      <w:r>
-        <w:t>Netbeans</w:t>
-      </w:r>
-      <w:proofErr w:type="spellEnd"/>
-      <w:r>
-        <w:t xml:space="preserve"> problem by running as </w:t>
-      </w:r>
-      <w:proofErr w:type="spellStart"/>
-      <w:r>
-        <w:t>Administraitor</w:t>
-      </w:r>
-      <w:proofErr w:type="spellEnd"/>
+        <w:t>Update david on earlier meeting</w:t>
+      </w:r>
+    </w:p>
+    <w:p>
+      <w:pPr>
+        <w:ind w:left="720"/>
+      </w:pPr>
+      <w:r>
+        <w:t>David solve Netbeans problem by running as Administraitor</w:t>
+      </w:r>
     </w:p>
     <w:p>
       <w:pPr>
@@ -670,13 +634,8 @@
         <w:ind w:left="720"/>
       </w:pPr>
       <w:r>
-        <w:t xml:space="preserve">Jackson attempted to connect java code to JSP in </w:t>
-      </w:r>
-      <w:proofErr w:type="spellStart"/>
-      <w:r>
-        <w:t>Netbeans</w:t>
-      </w:r>
-      <w:proofErr w:type="spellEnd"/>
+        <w:t>Jackson attempted to connect java code to JSP in Netbeans</w:t>
+      </w:r>
     </w:p>
     <w:p>
       <w:pPr>
@@ -792,47 +751,23 @@
         <w:ind w:left="720"/>
       </w:pPr>
       <w:r>
-        <w:t xml:space="preserve">Jackson – build working representation of page using only one </w:t>
-      </w:r>
-      <w:proofErr w:type="spellStart"/>
-      <w:r>
-        <w:t>jsp</w:t>
-      </w:r>
-      <w:proofErr w:type="spellEnd"/>
-      <w:r>
-        <w:t xml:space="preserve"> page</w:t>
-      </w:r>
-    </w:p>
-    <w:p>
-      <w:pPr>
-        <w:ind w:left="720"/>
-      </w:pPr>
-      <w:r>
-        <w:t xml:space="preserve">David – </w:t>
-      </w:r>
-      <w:proofErr w:type="spellStart"/>
-      <w:r>
-        <w:t>Resesearching</w:t>
-      </w:r>
-      <w:proofErr w:type="spellEnd"/>
-      <w:r>
-        <w:t xml:space="preserve"> saving data forms, HTML5 and Tomcat</w:t>
-      </w:r>
-    </w:p>
-    <w:p>
-      <w:pPr>
-        <w:ind w:left="720"/>
-      </w:pPr>
-      <w:r>
-        <w:t xml:space="preserve">Ryan – </w:t>
-      </w:r>
-      <w:proofErr w:type="spellStart"/>
-      <w:r>
-        <w:t>BouncyCastle</w:t>
-      </w:r>
-      <w:proofErr w:type="spellEnd"/>
-      <w:r>
-        <w:t>, getting list of all things needed for key generation</w:t>
+        <w:t>Jackson – build working representation of page using only one jsp page</w:t>
+      </w:r>
+    </w:p>
+    <w:p>
+      <w:pPr>
+        <w:ind w:left="720"/>
+      </w:pPr>
+      <w:r>
+        <w:t>David – Resesearching saving data forms, HTML5 and Tomcat</w:t>
+      </w:r>
+    </w:p>
+    <w:p>
+      <w:pPr>
+        <w:ind w:left="720"/>
+      </w:pPr>
+      <w:r>
+        <w:t>Ryan – BouncyCastle, getting list of all things needed for key generation</w:t>
       </w:r>
     </w:p>
     <w:p>
@@ -900,15 +835,7 @@
         <w:t>Length</w:t>
       </w:r>
       <w:r>
-        <w:t xml:space="preserve">: 1 </w:t>
-      </w:r>
-      <w:proofErr w:type="spellStart"/>
-      <w:r>
-        <w:t>hr</w:t>
-      </w:r>
-      <w:proofErr w:type="spellEnd"/>
-      <w:r>
-        <w:t xml:space="preserve"> </w:t>
+        <w:t xml:space="preserve">: 1 hr </w:t>
       </w:r>
     </w:p>
     <w:p>
@@ -1102,13 +1029,8 @@
         <w:t>Length</w:t>
       </w:r>
       <w:r>
-        <w:t xml:space="preserve">: 1 </w:t>
-      </w:r>
-      <w:proofErr w:type="spellStart"/>
-      <w:r>
-        <w:t>hr</w:t>
-      </w:r>
-      <w:proofErr w:type="spellEnd"/>
+        <w:t>: 1 hr</w:t>
+      </w:r>
     </w:p>
     <w:p>
       <w:pPr>
@@ -1128,15 +1050,7 @@
         <w:ind w:left="720"/>
       </w:pPr>
       <w:r>
-        <w:t xml:space="preserve">Worked as group to create generate CSR, Private </w:t>
-      </w:r>
-      <w:proofErr w:type="gramStart"/>
-      <w:r>
-        <w:t>key</w:t>
-      </w:r>
-      <w:proofErr w:type="gramEnd"/>
-      <w:r>
-        <w:t>. Wasn’t successful but we got close</w:t>
+        <w:t>Worked as group to create generate CSR, Private key. Wasn’t successful but we got close</w:t>
       </w:r>
     </w:p>
     <w:p>
@@ -1242,15 +1156,7 @@
         <w:ind w:left="720"/>
       </w:pPr>
       <w:r>
-        <w:t xml:space="preserve">Private </w:t>
-      </w:r>
-      <w:proofErr w:type="gramStart"/>
-      <w:r>
-        <w:t>key</w:t>
-      </w:r>
-      <w:proofErr w:type="gramEnd"/>
-      <w:r>
-        <w:t xml:space="preserve"> is wrong length we need to work on that</w:t>
+        <w:t>Private key is wrong length we need to work on that</w:t>
       </w:r>
     </w:p>
     <w:p>
@@ -1354,15 +1260,7 @@
         <w:ind w:left="720"/>
       </w:pPr>
       <w:r>
-        <w:t xml:space="preserve">Private </w:t>
-      </w:r>
-      <w:proofErr w:type="gramStart"/>
-      <w:r>
-        <w:t>key</w:t>
-      </w:r>
-      <w:proofErr w:type="gramEnd"/>
-      <w:r>
-        <w:t xml:space="preserve"> length is fine</w:t>
+        <w:t>Private key length is fine</w:t>
       </w:r>
     </w:p>
     <w:p>
@@ -1467,15 +1365,7 @@
         <w:ind w:left="720"/>
       </w:pPr>
       <w:r>
-        <w:t xml:space="preserve">Jackson created pieces of the </w:t>
-      </w:r>
-      <w:proofErr w:type="spellStart"/>
-      <w:r>
-        <w:t>jsp</w:t>
-      </w:r>
-      <w:proofErr w:type="spellEnd"/>
-      <w:r>
-        <w:t xml:space="preserve"> pages</w:t>
+        <w:t>Jackson created pieces of the jsp pages</w:t>
       </w:r>
     </w:p>
     <w:p>
@@ -1535,13 +1425,8 @@
         <w:t>Length</w:t>
       </w:r>
       <w:r>
-        <w:t xml:space="preserve">: 1 </w:t>
-      </w:r>
-      <w:proofErr w:type="spellStart"/>
-      <w:r>
-        <w:t>hr</w:t>
-      </w:r>
-      <w:proofErr w:type="spellEnd"/>
+        <w:t>: 1 hr</w:t>
+      </w:r>
     </w:p>
     <w:p>
       <w:pPr>
@@ -1629,13 +1514,8 @@
         <w:t>Length</w:t>
       </w:r>
       <w:r>
-        <w:t xml:space="preserve">: 1 </w:t>
-      </w:r>
-      <w:proofErr w:type="spellStart"/>
-      <w:r>
-        <w:t>hr</w:t>
-      </w:r>
-      <w:proofErr w:type="spellEnd"/>
+        <w:t>: 1 hr</w:t>
+      </w:r>
     </w:p>
     <w:p>
       <w:pPr>
@@ -1709,7 +1589,104 @@
         <w:t>Date</w:t>
       </w:r>
       <w:r>
-        <w:t>: 11/11</w:t>
+        <w:t>: 11/11/15</w:t>
+      </w:r>
+    </w:p>
+    <w:p>
+      <w:r>
+        <w:rPr>
+          <w:b/>
+        </w:rPr>
+        <w:t>Attendance</w:t>
+      </w:r>
+      <w:r>
+        <w:t>: Jackson Smith, David Berry, Ryan Brady</w:t>
+      </w:r>
+    </w:p>
+    <w:p>
+      <w:r>
+        <w:rPr>
+          <w:b/>
+        </w:rPr>
+        <w:t>Length</w:t>
+      </w:r>
+      <w:r>
+        <w:t>: 1 hr</w:t>
+      </w:r>
+    </w:p>
+    <w:p>
+      <w:pPr>
+        <w:rPr>
+          <w:b/>
+        </w:rPr>
+      </w:pPr>
+      <w:r>
+        <w:rPr>
+          <w:b/>
+        </w:rPr>
+        <w:t>What Do</w:t>
+      </w:r>
+    </w:p>
+    <w:p>
+      <w:pPr>
+        <w:ind w:left="720"/>
+      </w:pPr>
+      <w:r>
+        <w:t>Ryan continue HTML</w:t>
+      </w:r>
+    </w:p>
+    <w:p>
+      <w:pPr>
+        <w:ind w:left="720"/>
+      </w:pPr>
+      <w:r>
+        <w:t>Jackson get Certificate input working, start on Private Key</w:t>
+      </w:r>
+    </w:p>
+    <w:p>
+      <w:pPr>
+        <w:ind w:left="720"/>
+      </w:pPr>
+      <w:r>
+        <w:t>David Assisted.</w:t>
+      </w:r>
+    </w:p>
+    <w:p>
+      <w:pPr>
+        <w:rPr>
+          <w:b/>
+        </w:rPr>
+      </w:pPr>
+      <w:r>
+        <w:rPr>
+          <w:b/>
+        </w:rPr>
+        <w:t>What Do Next Time</w:t>
+      </w:r>
+    </w:p>
+    <w:p>
+      <w:pPr>
+        <w:rPr>
+          <w:b/>
+        </w:rPr>
+      </w:pPr>
+      <w:r>
+        <w:rPr>
+          <w:b/>
+        </w:rPr>
+        <w:br w:type="page"/>
+      </w:r>
+    </w:p>
+    <w:p>
+      <w:r>
+        <w:rPr>
+          <w:b/>
+        </w:rPr>
+        <w:lastRenderedPageBreak/>
+        <w:t>Date</w:t>
+      </w:r>
+      <w:r>
+        <w:t>: 11/13</w:t>
       </w:r>
       <w:r>
         <w:t>/15</w:t>
@@ -1734,13 +1711,8 @@
         <w:t>Length</w:t>
       </w:r>
       <w:r>
-        <w:t xml:space="preserve">: 1 </w:t>
-      </w:r>
-      <w:proofErr w:type="spellStart"/>
-      <w:r>
-        <w:t>hr</w:t>
-      </w:r>
-      <w:proofErr w:type="spellEnd"/>
+        <w:t>: 1 hr</w:t>
+      </w:r>
     </w:p>
     <w:p>
       <w:pPr>
@@ -1768,15 +1740,13 @@
         <w:ind w:left="720"/>
       </w:pPr>
       <w:r>
-        <w:t>Jackson get Certificate input working, start on Private Key</w:t>
-      </w:r>
-    </w:p>
-    <w:p>
-      <w:pPr>
-        <w:ind w:left="720"/>
-      </w:pPr>
-      <w:r>
-        <w:t>David Assisted.</w:t>
+        <w:t xml:space="preserve">David </w:t>
+      </w:r>
+      <w:r>
+        <w:t xml:space="preserve">get </w:t>
+      </w:r>
+      <w:r>
+        <w:t>Private Key working with help from Jackson</w:t>
       </w:r>
       <w:bookmarkStart w:id="0" w:name="_GoBack"/>
       <w:bookmarkEnd w:id="0"/>

</xml_diff>

<commit_message>
Minutes and Code Update
Private Key finished.
Download started not finished
</commit_message>
<xml_diff>
--- a/Minutes Duh.docx
+++ b/Minutes Duh.docx
@@ -1686,10 +1686,7 @@
         <w:t>Date</w:t>
       </w:r>
       <w:r>
-        <w:t>: 11/13</w:t>
-      </w:r>
-      <w:r>
-        <w:t>/15</w:t>
+        <w:t>: 11/13/15</w:t>
       </w:r>
     </w:p>
     <w:p>
@@ -1740,29 +1737,135 @@
         <w:ind w:left="720"/>
       </w:pPr>
       <w:r>
-        <w:t xml:space="preserve">David </w:t>
-      </w:r>
-      <w:r>
-        <w:t xml:space="preserve">get </w:t>
-      </w:r>
-      <w:r>
-        <w:t>Private Key working with help from Jackson</w:t>
+        <w:t>David get Private Key working with help from Jackson</w:t>
+      </w:r>
+    </w:p>
+    <w:p>
+      <w:pPr>
+        <w:rPr>
+          <w:b/>
+        </w:rPr>
+      </w:pPr>
+      <w:r>
+        <w:rPr>
+          <w:b/>
+        </w:rPr>
+        <w:t>What Do Next Time</w:t>
+      </w:r>
+    </w:p>
+    <w:p>
+      <w:pPr>
+        <w:rPr>
+          <w:b/>
+        </w:rPr>
+      </w:pPr>
+      <w:r>
+        <w:rPr>
+          <w:b/>
+        </w:rPr>
+        <w:br w:type="page"/>
+      </w:r>
+    </w:p>
+    <w:p>
+      <w:r>
+        <w:rPr>
+          <w:b/>
+        </w:rPr>
+        <w:lastRenderedPageBreak/>
+        <w:t>Date</w:t>
+      </w:r>
+      <w:r>
+        <w:t>: 11/13/15</w:t>
+      </w:r>
+    </w:p>
+    <w:p>
+      <w:r>
+        <w:rPr>
+          <w:b/>
+        </w:rPr>
+        <w:t>Attendance</w:t>
+      </w:r>
+      <w:r>
+        <w:t>: Jackson Smith, David Berry, Ryan Brady</w:t>
+      </w:r>
+    </w:p>
+    <w:p>
+      <w:r>
+        <w:rPr>
+          <w:b/>
+        </w:rPr>
+        <w:t>Length</w:t>
+      </w:r>
+      <w:r>
+        <w:t>: 1 hr</w:t>
+      </w:r>
+    </w:p>
+    <w:p>
+      <w:pPr>
+        <w:rPr>
+          <w:b/>
+        </w:rPr>
+      </w:pPr>
+      <w:r>
+        <w:rPr>
+          <w:b/>
+        </w:rPr>
+        <w:t>What Do</w:t>
+      </w:r>
+    </w:p>
+    <w:p>
+      <w:pPr>
+        <w:ind w:left="720"/>
+      </w:pPr>
+      <w:r>
+        <w:t xml:space="preserve">Ryan </w:t>
+      </w:r>
+      <w:r>
+        <w:t>Have display set up except details</w:t>
+      </w:r>
+    </w:p>
+    <w:p>
+      <w:pPr>
+        <w:ind w:left="720"/>
+      </w:pPr>
+      <w:r>
+        <w:t>Jackson get private key saved to keystore and download started</w:t>
+      </w:r>
+    </w:p>
+    <w:p>
+      <w:pPr>
+        <w:rPr>
+          <w:b/>
+        </w:rPr>
+      </w:pPr>
+      <w:r>
+        <w:rPr>
+          <w:b/>
+        </w:rPr>
+        <w:t>What Do Next Time</w:t>
+      </w:r>
+    </w:p>
+    <w:p>
+      <w:r>
+        <w:rPr>
+          <w:b/>
+        </w:rPr>
+        <w:tab/>
+      </w:r>
+      <w:r>
+        <w:t xml:space="preserve">Ryan Icon, </w:t>
+      </w:r>
+      <w:r>
+        <w:t>border, right half of screen</w:t>
+      </w:r>
+    </w:p>
+    <w:p>
+      <w:r>
+        <w:tab/>
+        <w:t>Jackson finish download, set up alternate names.</w:t>
       </w:r>
       <w:bookmarkStart w:id="0" w:name="_GoBack"/>
       <w:bookmarkEnd w:id="0"/>
-    </w:p>
-    <w:p>
-      <w:pPr>
-        <w:rPr>
-          <w:b/>
-        </w:rPr>
-      </w:pPr>
-      <w:r>
-        <w:rPr>
-          <w:b/>
-        </w:rPr>
-        <w:t>What Do Next Time</w:t>
-      </w:r>
     </w:p>
     <w:p>
       <w:pPr>

</xml_diff>

<commit_message>
Program and Minutes Update
</commit_message>
<xml_diff>
--- a/Minutes Duh.docx
+++ b/Minutes Duh.docx
@@ -1818,10 +1818,7 @@
         <w:ind w:left="720"/>
       </w:pPr>
       <w:r>
-        <w:t xml:space="preserve">Ryan </w:t>
-      </w:r>
-      <w:r>
-        <w:t>Have display set up except details</w:t>
+        <w:t>Ryan Have display set up except details</w:t>
       </w:r>
     </w:p>
     <w:p>
@@ -1864,22 +1861,109 @@
         <w:tab/>
         <w:t>Jackson finish download, set up alternate names.</w:t>
       </w:r>
+    </w:p>
+    <w:p>
+      <w:pPr>
+        <w:rPr>
+          <w:b/>
+        </w:rPr>
+      </w:pPr>
+      <w:r>
+        <w:rPr>
+          <w:b/>
+        </w:rPr>
+        <w:br w:type="page"/>
+      </w:r>
+    </w:p>
+    <w:p>
+      <w:r>
+        <w:rPr>
+          <w:b/>
+        </w:rPr>
+        <w:lastRenderedPageBreak/>
+        <w:t>Date</w:t>
+      </w:r>
+      <w:r>
+        <w:t>: 11/13/15</w:t>
+      </w:r>
+    </w:p>
+    <w:p>
+      <w:r>
+        <w:rPr>
+          <w:b/>
+        </w:rPr>
+        <w:t>Attendance</w:t>
+      </w:r>
+      <w:r>
+        <w:t>: Jackson Smith, David Berry, Ryan Brady</w:t>
+      </w:r>
+    </w:p>
+    <w:p>
+      <w:r>
+        <w:rPr>
+          <w:b/>
+        </w:rPr>
+        <w:t>Length</w:t>
+      </w:r>
+      <w:r>
+        <w:t>: 1</w:t>
+      </w:r>
+      <w:r>
+        <w:t>.5</w:t>
+      </w:r>
+      <w:r>
+        <w:t xml:space="preserve"> hr</w:t>
+      </w:r>
+      <w:r>
+        <w:t>s</w:t>
+      </w:r>
+    </w:p>
+    <w:p>
+      <w:pPr>
+        <w:rPr>
+          <w:b/>
+        </w:rPr>
+      </w:pPr>
+      <w:r>
+        <w:rPr>
+          <w:b/>
+        </w:rPr>
+        <w:t>What Do</w:t>
+      </w:r>
+    </w:p>
+    <w:p>
+      <w:pPr>
+        <w:ind w:left="720"/>
+      </w:pPr>
+      <w:r>
+        <w:t>Ryan Have display set up except details</w:t>
+      </w:r>
+    </w:p>
+    <w:p>
+      <w:pPr>
+        <w:ind w:left="720"/>
+      </w:pPr>
+      <w:r>
+        <w:t xml:space="preserve">Jackson </w:t>
+      </w:r>
+      <w:r>
+        <w:t>and David download continued</w:t>
+      </w:r>
+    </w:p>
+    <w:p>
+      <w:pPr>
+        <w:rPr>
+          <w:b/>
+        </w:rPr>
+      </w:pPr>
+      <w:r>
+        <w:rPr>
+          <w:b/>
+        </w:rPr>
+        <w:t>What Do Next Time</w:t>
+      </w:r>
       <w:bookmarkStart w:id="0" w:name="_GoBack"/>
       <w:bookmarkEnd w:id="0"/>
-    </w:p>
-    <w:p>
-      <w:pPr>
-        <w:rPr>
-          <w:b/>
-        </w:rPr>
-      </w:pPr>
-    </w:p>
-    <w:p>
-      <w:pPr>
-        <w:rPr>
-          <w:b/>
-        </w:rPr>
-      </w:pPr>
     </w:p>
     <w:sectPr>
       <w:pgSz w:w="12240" w:h="15840"/>

</xml_diff>

<commit_message>
Code Update and Minutes Update 11/30
Minutes File updated
Code added attempts to add "Subject Alternative Names" to the program
without success attempt has been commented out.
</commit_message>
<xml_diff>
--- a/Minutes Duh.docx
+++ b/Minutes Duh.docx
@@ -1906,16 +1906,7 @@
         <w:t>Length</w:t>
       </w:r>
       <w:r>
-        <w:t>: 1</w:t>
-      </w:r>
-      <w:r>
-        <w:t>.5</w:t>
-      </w:r>
-      <w:r>
-        <w:t xml:space="preserve"> hr</w:t>
-      </w:r>
-      <w:r>
-        <w:t>s</w:t>
+        <w:t>: 1.5 hrs</w:t>
       </w:r>
     </w:p>
     <w:p>
@@ -1944,10 +1935,7 @@
         <w:ind w:left="720"/>
       </w:pPr>
       <w:r>
-        <w:t xml:space="preserve">Jackson </w:t>
-      </w:r>
-      <w:r>
-        <w:t>and David download continued</w:t>
+        <w:t>Jackson and David download continued</w:t>
       </w:r>
     </w:p>
     <w:p>
@@ -1961,9 +1949,133 @@
           <w:b/>
         </w:rPr>
         <w:t>What Do Next Time</w:t>
+      </w:r>
+    </w:p>
+    <w:p>
+      <w:pPr>
+        <w:rPr>
+          <w:b/>
+        </w:rPr>
+      </w:pPr>
+      <w:r>
+        <w:rPr>
+          <w:b/>
+        </w:rPr>
+        <w:br w:type="page"/>
+      </w:r>
+    </w:p>
+    <w:p>
+      <w:r>
+        <w:rPr>
+          <w:b/>
+        </w:rPr>
+        <w:lastRenderedPageBreak/>
+        <w:t>Date</w:t>
+      </w:r>
+      <w:r>
+        <w:t>: 11/</w:t>
+      </w:r>
+      <w:r>
+        <w:t>3</w:t>
+      </w:r>
+      <w:r>
+        <w:t>0</w:t>
+      </w:r>
+      <w:r>
+        <w:t>/15</w:t>
+      </w:r>
+    </w:p>
+    <w:p>
+      <w:r>
+        <w:rPr>
+          <w:b/>
+        </w:rPr>
+        <w:t>Attendance</w:t>
+      </w:r>
+      <w:r>
+        <w:t>: Jackson Smith, David Berry, Ryan Brady</w:t>
+      </w:r>
+    </w:p>
+    <w:p>
+      <w:r>
+        <w:rPr>
+          <w:b/>
+        </w:rPr>
+        <w:t>Length</w:t>
+      </w:r>
+      <w:r>
+        <w:t>: 1 hr</w:t>
       </w:r>
       <w:bookmarkStart w:id="0" w:name="_GoBack"/>
       <w:bookmarkEnd w:id="0"/>
+    </w:p>
+    <w:p>
+      <w:pPr>
+        <w:rPr>
+          <w:b/>
+        </w:rPr>
+      </w:pPr>
+      <w:r>
+        <w:rPr>
+          <w:b/>
+        </w:rPr>
+        <w:t>What Do</w:t>
+      </w:r>
+    </w:p>
+    <w:p>
+      <w:pPr>
+        <w:ind w:left="720"/>
+      </w:pPr>
+      <w:r>
+        <w:t>Ryan Have display set up except details</w:t>
+      </w:r>
+    </w:p>
+    <w:p>
+      <w:pPr>
+        <w:ind w:left="720"/>
+      </w:pPr>
+      <w:r>
+        <w:t>Jackson get Download and Certificate chain completed</w:t>
+      </w:r>
+    </w:p>
+    <w:p>
+      <w:pPr>
+        <w:ind w:left="720"/>
+      </w:pPr>
+      <w:r>
+        <w:t>Jackson also started Subject Alternate names</w:t>
+      </w:r>
+    </w:p>
+    <w:p>
+      <w:pPr>
+        <w:ind w:left="720"/>
+      </w:pPr>
+      <w:r>
+        <w:t>David as</w:t>
+      </w:r>
+      <w:r>
+        <w:t>ist Ryan</w:t>
+      </w:r>
+    </w:p>
+    <w:p>
+      <w:pPr>
+        <w:rPr>
+          <w:b/>
+        </w:rPr>
+      </w:pPr>
+      <w:r>
+        <w:rPr>
+          <w:b/>
+        </w:rPr>
+        <w:t>What Do Next Time</w:t>
+      </w:r>
+    </w:p>
+    <w:p>
+      <w:pPr>
+        <w:rPr>
+          <w:b/>
+        </w:rPr>
+      </w:pPr>
     </w:p>
     <w:sectPr>
       <w:pgSz w:w="12240" w:h="15840"/>

</xml_diff>

<commit_message>
Minutes File and new Netbeans Project
new Netbeans project to put the HTML files in.
</commit_message>
<xml_diff>
--- a/Minutes Duh.docx
+++ b/Minutes Duh.docx
@@ -1973,13 +1973,115 @@
         <w:t>Date</w:t>
       </w:r>
       <w:r>
-        <w:t>: 11/</w:t>
-      </w:r>
-      <w:r>
-        <w:t>3</w:t>
-      </w:r>
-      <w:r>
-        <w:t>0</w:t>
+        <w:t>: 11/30/15</w:t>
+      </w:r>
+    </w:p>
+    <w:p>
+      <w:r>
+        <w:rPr>
+          <w:b/>
+        </w:rPr>
+        <w:t>Attendance</w:t>
+      </w:r>
+      <w:r>
+        <w:t>: Jackson Smith, David Berry, Ryan Brady</w:t>
+      </w:r>
+    </w:p>
+    <w:p>
+      <w:r>
+        <w:rPr>
+          <w:b/>
+        </w:rPr>
+        <w:t>Length</w:t>
+      </w:r>
+      <w:r>
+        <w:t>: 1 hr</w:t>
+      </w:r>
+    </w:p>
+    <w:p>
+      <w:pPr>
+        <w:rPr>
+          <w:b/>
+        </w:rPr>
+      </w:pPr>
+      <w:r>
+        <w:rPr>
+          <w:b/>
+        </w:rPr>
+        <w:t>What Do</w:t>
+      </w:r>
+    </w:p>
+    <w:p>
+      <w:pPr>
+        <w:ind w:left="720"/>
+      </w:pPr>
+      <w:r>
+        <w:t>Ryan Have display set up except details</w:t>
+      </w:r>
+    </w:p>
+    <w:p>
+      <w:pPr>
+        <w:ind w:left="720"/>
+      </w:pPr>
+      <w:r>
+        <w:t>Jackson get Download and Certificate chain completed</w:t>
+      </w:r>
+    </w:p>
+    <w:p>
+      <w:pPr>
+        <w:ind w:left="720"/>
+      </w:pPr>
+      <w:r>
+        <w:t>Jackson also started Subject Alternate names</w:t>
+      </w:r>
+    </w:p>
+    <w:p>
+      <w:pPr>
+        <w:ind w:left="720"/>
+      </w:pPr>
+      <w:r>
+        <w:t>David as</w:t>
+      </w:r>
+      <w:r>
+        <w:t>ist Ryan</w:t>
+      </w:r>
+    </w:p>
+    <w:p>
+      <w:pPr>
+        <w:rPr>
+          <w:b/>
+        </w:rPr>
+      </w:pPr>
+      <w:r>
+        <w:rPr>
+          <w:b/>
+        </w:rPr>
+        <w:t>What Do Next Time</w:t>
+      </w:r>
+    </w:p>
+    <w:p>
+      <w:pPr>
+        <w:rPr>
+          <w:b/>
+        </w:rPr>
+      </w:pPr>
+      <w:r>
+        <w:rPr>
+          <w:b/>
+        </w:rPr>
+        <w:br w:type="page"/>
+      </w:r>
+    </w:p>
+    <w:p>
+      <w:r>
+        <w:rPr>
+          <w:b/>
+        </w:rPr>
+        <w:lastRenderedPageBreak/>
+        <w:t>Date</w:t>
+      </w:r>
+      <w:r>
+        <w:t>: 12/02</w:t>
       </w:r>
       <w:r>
         <w:t>/15</w:t>
@@ -2005,6 +2107,38 @@
       </w:r>
       <w:r>
         <w:t>: 1 hr</w:t>
+      </w:r>
+    </w:p>
+    <w:p>
+      <w:pPr>
+        <w:rPr>
+          <w:b/>
+        </w:rPr>
+      </w:pPr>
+      <w:r>
+        <w:rPr>
+          <w:b/>
+        </w:rPr>
+        <w:t>What Do</w:t>
+      </w:r>
+    </w:p>
+    <w:p>
+      <w:pPr>
+        <w:ind w:left="720"/>
+      </w:pPr>
+      <w:r>
+        <w:t xml:space="preserve">Ryan </w:t>
+      </w:r>
+      <w:r>
+        <w:t>and David worked on HTML code and got a lot of progress</w:t>
+      </w:r>
+    </w:p>
+    <w:p>
+      <w:pPr>
+        <w:ind w:left="720"/>
+      </w:pPr>
+      <w:r>
+        <w:t>Jackson set up new Netbeans Project to put new HTML files in and minimize what files are required.</w:t>
       </w:r>
       <w:bookmarkStart w:id="0" w:name="_GoBack"/>
       <w:bookmarkEnd w:id="0"/>
@@ -2019,63 +2153,8 @@
         <w:rPr>
           <w:b/>
         </w:rPr>
-        <w:t>What Do</w:t>
-      </w:r>
-    </w:p>
-    <w:p>
-      <w:pPr>
-        <w:ind w:left="720"/>
-      </w:pPr>
-      <w:r>
-        <w:t>Ryan Have display set up except details</w:t>
-      </w:r>
-    </w:p>
-    <w:p>
-      <w:pPr>
-        <w:ind w:left="720"/>
-      </w:pPr>
-      <w:r>
-        <w:t>Jackson get Download and Certificate chain completed</w:t>
-      </w:r>
-    </w:p>
-    <w:p>
-      <w:pPr>
-        <w:ind w:left="720"/>
-      </w:pPr>
-      <w:r>
-        <w:t>Jackson also started Subject Alternate names</w:t>
-      </w:r>
-    </w:p>
-    <w:p>
-      <w:pPr>
-        <w:ind w:left="720"/>
-      </w:pPr>
-      <w:r>
-        <w:t>David as</w:t>
-      </w:r>
-      <w:r>
-        <w:t>ist Ryan</w:t>
-      </w:r>
-    </w:p>
-    <w:p>
-      <w:pPr>
-        <w:rPr>
-          <w:b/>
-        </w:rPr>
-      </w:pPr>
-      <w:r>
-        <w:rPr>
-          <w:b/>
-        </w:rPr>
         <w:t>What Do Next Time</w:t>
       </w:r>
-    </w:p>
-    <w:p>
-      <w:pPr>
-        <w:rPr>
-          <w:b/>
-        </w:rPr>
-      </w:pPr>
     </w:p>
     <w:sectPr>
       <w:pgSz w:w="12240" w:h="15840"/>

</xml_diff>

<commit_message>
Code Update and Minutes File Update
Updated to code
Worked on integration mostly finished
Minutes file is updated
</commit_message>
<xml_diff>
--- a/Minutes Duh.docx
+++ b/Minutes Duh.docx
@@ -337,7 +337,15 @@
         <w:ind w:left="720"/>
       </w:pPr>
       <w:r>
-        <w:t>Ryan set up Netbeans to start testing open SSL and making key and CSR</w:t>
+        <w:t xml:space="preserve">Ryan set up </w:t>
+      </w:r>
+      <w:proofErr w:type="spellStart"/>
+      <w:r>
+        <w:t>Netbeans</w:t>
+      </w:r>
+      <w:proofErr w:type="spellEnd"/>
+      <w:r>
+        <w:t xml:space="preserve"> to start testing open SSL and making key and CSR</w:t>
       </w:r>
     </w:p>
     <w:p>
@@ -474,8 +482,13 @@
         <w:ind w:left="720"/>
       </w:pPr>
       <w:r>
-        <w:t>Jackson – Figure out how to run JSP in Netbeans</w:t>
-      </w:r>
+        <w:t xml:space="preserve">Jackson – Figure out how to run JSP in </w:t>
+      </w:r>
+      <w:proofErr w:type="spellStart"/>
+      <w:r>
+        <w:t>Netbeans</w:t>
+      </w:r>
+      <w:proofErr w:type="spellEnd"/>
     </w:p>
     <w:p>
       <w:r>
@@ -534,16 +547,39 @@
         <w:ind w:left="720"/>
       </w:pPr>
       <w:r>
-        <w:t>Update david on earlier meeting</w:t>
-      </w:r>
-    </w:p>
-    <w:p>
-      <w:pPr>
-        <w:ind w:left="720"/>
-      </w:pPr>
-      <w:r>
-        <w:t>David solve Netbeans problem by running as Administraitor</w:t>
-      </w:r>
+        <w:t xml:space="preserve">Update </w:t>
+      </w:r>
+      <w:proofErr w:type="spellStart"/>
+      <w:proofErr w:type="gramStart"/>
+      <w:r>
+        <w:t>david</w:t>
+      </w:r>
+      <w:proofErr w:type="spellEnd"/>
+      <w:proofErr w:type="gramEnd"/>
+      <w:r>
+        <w:t xml:space="preserve"> on earlier meeting</w:t>
+      </w:r>
+    </w:p>
+    <w:p>
+      <w:pPr>
+        <w:ind w:left="720"/>
+      </w:pPr>
+      <w:r>
+        <w:t xml:space="preserve">David solve </w:t>
+      </w:r>
+      <w:proofErr w:type="spellStart"/>
+      <w:r>
+        <w:t>Netbeans</w:t>
+      </w:r>
+      <w:proofErr w:type="spellEnd"/>
+      <w:r>
+        <w:t xml:space="preserve"> problem by running as </w:t>
+      </w:r>
+      <w:proofErr w:type="spellStart"/>
+      <w:r>
+        <w:t>Administraitor</w:t>
+      </w:r>
+      <w:proofErr w:type="spellEnd"/>
     </w:p>
     <w:p>
       <w:pPr>
@@ -634,8 +670,13 @@
         <w:ind w:left="720"/>
       </w:pPr>
       <w:r>
-        <w:t>Jackson attempted to connect java code to JSP in Netbeans</w:t>
-      </w:r>
+        <w:t xml:space="preserve">Jackson attempted to connect java code to JSP in </w:t>
+      </w:r>
+      <w:proofErr w:type="spellStart"/>
+      <w:r>
+        <w:t>Netbeans</w:t>
+      </w:r>
+      <w:proofErr w:type="spellEnd"/>
     </w:p>
     <w:p>
       <w:pPr>
@@ -751,23 +792,47 @@
         <w:ind w:left="720"/>
       </w:pPr>
       <w:r>
-        <w:t>Jackson – build working representation of page using only one jsp page</w:t>
-      </w:r>
-    </w:p>
-    <w:p>
-      <w:pPr>
-        <w:ind w:left="720"/>
-      </w:pPr>
-      <w:r>
-        <w:t>David – Resesearching saving data forms, HTML5 and Tomcat</w:t>
-      </w:r>
-    </w:p>
-    <w:p>
-      <w:pPr>
-        <w:ind w:left="720"/>
-      </w:pPr>
-      <w:r>
-        <w:t>Ryan – BouncyCastle, getting list of all things needed for key generation</w:t>
+        <w:t xml:space="preserve">Jackson – build working representation of page using only one </w:t>
+      </w:r>
+      <w:proofErr w:type="spellStart"/>
+      <w:r>
+        <w:t>jsp</w:t>
+      </w:r>
+      <w:proofErr w:type="spellEnd"/>
+      <w:r>
+        <w:t xml:space="preserve"> page</w:t>
+      </w:r>
+    </w:p>
+    <w:p>
+      <w:pPr>
+        <w:ind w:left="720"/>
+      </w:pPr>
+      <w:r>
+        <w:t xml:space="preserve">David – </w:t>
+      </w:r>
+      <w:proofErr w:type="spellStart"/>
+      <w:r>
+        <w:t>Resesearching</w:t>
+      </w:r>
+      <w:proofErr w:type="spellEnd"/>
+      <w:r>
+        <w:t xml:space="preserve"> saving data forms, HTML5 and Tomcat</w:t>
+      </w:r>
+    </w:p>
+    <w:p>
+      <w:pPr>
+        <w:ind w:left="720"/>
+      </w:pPr>
+      <w:r>
+        <w:t xml:space="preserve">Ryan – </w:t>
+      </w:r>
+      <w:proofErr w:type="spellStart"/>
+      <w:r>
+        <w:t>BouncyCastle</w:t>
+      </w:r>
+      <w:proofErr w:type="spellEnd"/>
+      <w:r>
+        <w:t>, getting list of all things needed for key generation</w:t>
       </w:r>
     </w:p>
     <w:p>
@@ -835,7 +900,15 @@
         <w:t>Length</w:t>
       </w:r>
       <w:r>
-        <w:t xml:space="preserve">: 1 hr </w:t>
+        <w:t xml:space="preserve">: 1 </w:t>
+      </w:r>
+      <w:proofErr w:type="spellStart"/>
+      <w:r>
+        <w:t>hr</w:t>
+      </w:r>
+      <w:proofErr w:type="spellEnd"/>
+      <w:r>
+        <w:t xml:space="preserve"> </w:t>
       </w:r>
     </w:p>
     <w:p>
@@ -1029,8 +1102,13 @@
         <w:t>Length</w:t>
       </w:r>
       <w:r>
-        <w:t>: 1 hr</w:t>
-      </w:r>
+        <w:t xml:space="preserve">: 1 </w:t>
+      </w:r>
+      <w:proofErr w:type="spellStart"/>
+      <w:r>
+        <w:t>hr</w:t>
+      </w:r>
+      <w:proofErr w:type="spellEnd"/>
     </w:p>
     <w:p>
       <w:pPr>
@@ -1050,7 +1128,15 @@
         <w:ind w:left="720"/>
       </w:pPr>
       <w:r>
-        <w:t>Worked as group to create generate CSR, Private key. Wasn’t successful but we got close</w:t>
+        <w:t xml:space="preserve">Worked as group to create generate CSR, Private </w:t>
+      </w:r>
+      <w:proofErr w:type="gramStart"/>
+      <w:r>
+        <w:t>key</w:t>
+      </w:r>
+      <w:proofErr w:type="gramEnd"/>
+      <w:r>
+        <w:t>. Wasn’t successful but we got close</w:t>
       </w:r>
     </w:p>
     <w:p>
@@ -1156,7 +1242,15 @@
         <w:ind w:left="720"/>
       </w:pPr>
       <w:r>
-        <w:t>Private key is wrong length we need to work on that</w:t>
+        <w:t xml:space="preserve">Private </w:t>
+      </w:r>
+      <w:proofErr w:type="gramStart"/>
+      <w:r>
+        <w:t>key</w:t>
+      </w:r>
+      <w:proofErr w:type="gramEnd"/>
+      <w:r>
+        <w:t xml:space="preserve"> is wrong length we need to work on that</w:t>
       </w:r>
     </w:p>
     <w:p>
@@ -1260,7 +1354,15 @@
         <w:ind w:left="720"/>
       </w:pPr>
       <w:r>
-        <w:t>Private key length is fine</w:t>
+        <w:t xml:space="preserve">Private </w:t>
+      </w:r>
+      <w:proofErr w:type="gramStart"/>
+      <w:r>
+        <w:t>key</w:t>
+      </w:r>
+      <w:proofErr w:type="gramEnd"/>
+      <w:r>
+        <w:t xml:space="preserve"> length is fine</w:t>
       </w:r>
     </w:p>
     <w:p>
@@ -1365,7 +1467,15 @@
         <w:ind w:left="720"/>
       </w:pPr>
       <w:r>
-        <w:t>Jackson created pieces of the jsp pages</w:t>
+        <w:t xml:space="preserve">Jackson created pieces of the </w:t>
+      </w:r>
+      <w:proofErr w:type="spellStart"/>
+      <w:r>
+        <w:t>jsp</w:t>
+      </w:r>
+      <w:proofErr w:type="spellEnd"/>
+      <w:r>
+        <w:t xml:space="preserve"> pages</w:t>
       </w:r>
     </w:p>
     <w:p>
@@ -1425,8 +1535,13 @@
         <w:t>Length</w:t>
       </w:r>
       <w:r>
-        <w:t>: 1 hr</w:t>
-      </w:r>
+        <w:t xml:space="preserve">: 1 </w:t>
+      </w:r>
+      <w:proofErr w:type="spellStart"/>
+      <w:r>
+        <w:t>hr</w:t>
+      </w:r>
+      <w:proofErr w:type="spellEnd"/>
     </w:p>
     <w:p>
       <w:pPr>
@@ -1514,8 +1629,13 @@
         <w:t>Length</w:t>
       </w:r>
       <w:r>
-        <w:t>: 1 hr</w:t>
-      </w:r>
+        <w:t xml:space="preserve">: 1 </w:t>
+      </w:r>
+      <w:proofErr w:type="spellStart"/>
+      <w:r>
+        <w:t>hr</w:t>
+      </w:r>
+      <w:proofErr w:type="spellEnd"/>
     </w:p>
     <w:p>
       <w:pPr>
@@ -1611,8 +1731,13 @@
         <w:t>Length</w:t>
       </w:r>
       <w:r>
-        <w:t>: 1 hr</w:t>
-      </w:r>
+        <w:t xml:space="preserve">: 1 </w:t>
+      </w:r>
+      <w:proofErr w:type="spellStart"/>
+      <w:r>
+        <w:t>hr</w:t>
+      </w:r>
+      <w:proofErr w:type="spellEnd"/>
     </w:p>
     <w:p>
       <w:pPr>
@@ -1708,8 +1833,13 @@
         <w:t>Length</w:t>
       </w:r>
       <w:r>
-        <w:t>: 1 hr</w:t>
-      </w:r>
+        <w:t xml:space="preserve">: 1 </w:t>
+      </w:r>
+      <w:proofErr w:type="spellStart"/>
+      <w:r>
+        <w:t>hr</w:t>
+      </w:r>
+      <w:proofErr w:type="spellEnd"/>
     </w:p>
     <w:p>
       <w:pPr>
@@ -1737,7 +1867,15 @@
         <w:ind w:left="720"/>
       </w:pPr>
       <w:r>
-        <w:t>David get Private Key working with help from Jackson</w:t>
+        <w:t xml:space="preserve">David </w:t>
+      </w:r>
+      <w:proofErr w:type="gramStart"/>
+      <w:r>
+        <w:t>get</w:t>
+      </w:r>
+      <w:proofErr w:type="gramEnd"/>
+      <w:r>
+        <w:t xml:space="preserve"> Private Key working with help from Jackson</w:t>
       </w:r>
     </w:p>
     <w:p>
@@ -1797,8 +1935,13 @@
         <w:t>Length</w:t>
       </w:r>
       <w:r>
-        <w:t>: 1 hr</w:t>
-      </w:r>
+        <w:t xml:space="preserve">: 1 </w:t>
+      </w:r>
+      <w:proofErr w:type="spellStart"/>
+      <w:r>
+        <w:t>hr</w:t>
+      </w:r>
+      <w:proofErr w:type="spellEnd"/>
     </w:p>
     <w:p>
       <w:pPr>
@@ -1826,7 +1969,15 @@
         <w:ind w:left="720"/>
       </w:pPr>
       <w:r>
-        <w:t>Jackson get private key saved to keystore and download started</w:t>
+        <w:t xml:space="preserve">Jackson </w:t>
+      </w:r>
+      <w:proofErr w:type="gramStart"/>
+      <w:r>
+        <w:t>get</w:t>
+      </w:r>
+      <w:proofErr w:type="gramEnd"/>
+      <w:r>
+        <w:t xml:space="preserve"> private key saved to keystore and download started</w:t>
       </w:r>
     </w:p>
     <w:p>
@@ -1906,8 +2057,13 @@
         <w:t>Length</w:t>
       </w:r>
       <w:r>
-        <w:t>: 1.5 hrs</w:t>
-      </w:r>
+        <w:t xml:space="preserve">: 1.5 </w:t>
+      </w:r>
+      <w:proofErr w:type="spellStart"/>
+      <w:r>
+        <w:t>hrs</w:t>
+      </w:r>
+      <w:proofErr w:type="spellEnd"/>
     </w:p>
     <w:p>
       <w:pPr>
@@ -1995,8 +2151,13 @@
         <w:t>Length</w:t>
       </w:r>
       <w:r>
-        <w:t>: 1 hr</w:t>
-      </w:r>
+        <w:t xml:space="preserve">: 1 </w:t>
+      </w:r>
+      <w:proofErr w:type="spellStart"/>
+      <w:r>
+        <w:t>hr</w:t>
+      </w:r>
+      <w:proofErr w:type="spellEnd"/>
     </w:p>
     <w:p>
       <w:pPr>
@@ -2024,7 +2185,15 @@
         <w:ind w:left="720"/>
       </w:pPr>
       <w:r>
-        <w:t>Jackson get Download and Certificate chain completed</w:t>
+        <w:t xml:space="preserve">Jackson </w:t>
+      </w:r>
+      <w:proofErr w:type="gramStart"/>
+      <w:r>
+        <w:t>get</w:t>
+      </w:r>
+      <w:proofErr w:type="gramEnd"/>
+      <w:r>
+        <w:t xml:space="preserve"> Download and Certificate chain completed</w:t>
       </w:r>
     </w:p>
     <w:p>
@@ -2040,10 +2209,18 @@
         <w:ind w:left="720"/>
       </w:pPr>
       <w:r>
-        <w:t>David as</w:t>
-      </w:r>
-      <w:r>
-        <w:t>ist Ryan</w:t>
+        <w:t xml:space="preserve">David </w:t>
+      </w:r>
+      <w:proofErr w:type="spellStart"/>
+      <w:r>
+        <w:t>as</w:t>
+      </w:r>
+      <w:r>
+        <w:t>ist</w:t>
+      </w:r>
+      <w:proofErr w:type="spellEnd"/>
+      <w:r>
+        <w:t xml:space="preserve"> Ryan</w:t>
       </w:r>
     </w:p>
     <w:p>
@@ -2081,7 +2258,109 @@
         <w:t>Date</w:t>
       </w:r>
       <w:r>
-        <w:t>: 12/02</w:t>
+        <w:t>: 12/02/15</w:t>
+      </w:r>
+    </w:p>
+    <w:p>
+      <w:r>
+        <w:rPr>
+          <w:b/>
+        </w:rPr>
+        <w:t>Attendance</w:t>
+      </w:r>
+      <w:r>
+        <w:t>: Jackson Smith, David Berry, Ryan Brady</w:t>
+      </w:r>
+    </w:p>
+    <w:p>
+      <w:r>
+        <w:rPr>
+          <w:b/>
+        </w:rPr>
+        <w:t>Length</w:t>
+      </w:r>
+      <w:r>
+        <w:t xml:space="preserve">: 1 </w:t>
+      </w:r>
+      <w:proofErr w:type="spellStart"/>
+      <w:r>
+        <w:t>hr</w:t>
+      </w:r>
+      <w:proofErr w:type="spellEnd"/>
+    </w:p>
+    <w:p>
+      <w:pPr>
+        <w:rPr>
+          <w:b/>
+        </w:rPr>
+      </w:pPr>
+      <w:r>
+        <w:rPr>
+          <w:b/>
+        </w:rPr>
+        <w:t>What Do</w:t>
+      </w:r>
+    </w:p>
+    <w:p>
+      <w:pPr>
+        <w:ind w:left="720"/>
+      </w:pPr>
+      <w:r>
+        <w:t>Ryan and David worked on HTML code and got a lot of progress</w:t>
+      </w:r>
+    </w:p>
+    <w:p>
+      <w:pPr>
+        <w:ind w:left="720"/>
+      </w:pPr>
+      <w:r>
+        <w:t xml:space="preserve">Jackson set up new </w:t>
+      </w:r>
+      <w:proofErr w:type="spellStart"/>
+      <w:r>
+        <w:t>Netbeans</w:t>
+      </w:r>
+      <w:proofErr w:type="spellEnd"/>
+      <w:r>
+        <w:t xml:space="preserve"> Project to put new HTML files in and minimize what files are required.</w:t>
+      </w:r>
+    </w:p>
+    <w:p>
+      <w:pPr>
+        <w:rPr>
+          <w:b/>
+        </w:rPr>
+      </w:pPr>
+      <w:r>
+        <w:rPr>
+          <w:b/>
+        </w:rPr>
+        <w:t>What Do Next Time</w:t>
+      </w:r>
+    </w:p>
+    <w:p>
+      <w:pPr>
+        <w:rPr>
+          <w:b/>
+        </w:rPr>
+      </w:pPr>
+      <w:r>
+        <w:rPr>
+          <w:b/>
+        </w:rPr>
+        <w:br w:type="page"/>
+      </w:r>
+    </w:p>
+    <w:p>
+      <w:r>
+        <w:rPr>
+          <w:b/>
+        </w:rPr>
+        <w:lastRenderedPageBreak/>
+        <w:t>Date</w:t>
+      </w:r>
+      <w:r>
+        <w:t>: 12/04</w:t>
       </w:r>
       <w:r>
         <w:t>/15</w:t>
@@ -2106,8 +2385,13 @@
         <w:t>Length</w:t>
       </w:r>
       <w:r>
-        <w:t>: 1 hr</w:t>
-      </w:r>
+        <w:t xml:space="preserve">: 1 </w:t>
+      </w:r>
+      <w:proofErr w:type="spellStart"/>
+      <w:r>
+        <w:t>hr</w:t>
+      </w:r>
+      <w:proofErr w:type="spellEnd"/>
     </w:p>
     <w:p>
       <w:pPr>
@@ -2127,21 +2411,19 @@
         <w:ind w:left="720"/>
       </w:pPr>
       <w:r>
-        <w:t xml:space="preserve">Ryan </w:t>
-      </w:r>
-      <w:r>
-        <w:t>and David worked on HTML code and got a lot of progress</w:t>
-      </w:r>
-    </w:p>
-    <w:p>
-      <w:pPr>
-        <w:ind w:left="720"/>
-      </w:pPr>
-      <w:r>
-        <w:t>Jackson set up new Netbeans Project to put new HTML files in and minimize what files are required.</w:t>
+        <w:t xml:space="preserve">All worked on </w:t>
+      </w:r>
+      <w:r>
+        <w:t>integrating</w:t>
+      </w:r>
+      <w:r>
+        <w:t xml:space="preserve"> the display and the background co</w:t>
       </w:r>
       <w:bookmarkStart w:id="0" w:name="_GoBack"/>
       <w:bookmarkEnd w:id="0"/>
+      <w:r>
+        <w:t>de</w:t>
+      </w:r>
     </w:p>
     <w:p>
       <w:pPr>
@@ -2155,6 +2437,13 @@
         </w:rPr>
         <w:t>What Do Next Time</w:t>
       </w:r>
+    </w:p>
+    <w:p>
+      <w:pPr>
+        <w:rPr>
+          <w:b/>
+        </w:rPr>
+      </w:pPr>
     </w:p>
     <w:sectPr>
       <w:pgSz w:w="12240" w:h="15840"/>

</xml_diff>